<commit_message>
Using With New Person but except .GetMe
</commit_message>
<xml_diff>
--- a/Details.docx
+++ b/Details.docx
@@ -14,6 +14,9 @@
     </w:p>
     <w:p>
       <w:r>
+        <w:rPr>
+          <w:noProof/>
+        </w:rPr>
         <w:drawing>
           <wp:inline distT="0" distB="0" distL="0" distR="0" wp14:anchorId="5DAFD4DE" wp14:editId="3D8643FB">
             <wp:extent cx="3334215" cy="2534004"/>
@@ -53,7 +56,15 @@
     </w:p>
     <w:p>
       <w:r>
-        <w:t xml:space="preserve">So as company name label I used </w:t>
+        <w:t xml:space="preserve">So as company name </w:t>
+      </w:r>
+      <w:proofErr w:type="gramStart"/>
+      <w:r>
+        <w:t>label</w:t>
+      </w:r>
+      <w:proofErr w:type="gramEnd"/>
+      <w:r>
+        <w:t xml:space="preserve"> I used </w:t>
       </w:r>
       <w:r>
         <w:rPr>
@@ -71,11 +82,30 @@
         <w:t xml:space="preserve"> </w:t>
       </w:r>
       <w:r>
-        <w:t xml:space="preserve">in design time. So all the instance will have that if I don’t change them. Now Here is the code for the Create Function </w:t>
-      </w:r>
-    </w:p>
-    <w:p>
-      <w:r>
+        <w:t xml:space="preserve">in design time. </w:t>
+      </w:r>
+      <w:proofErr w:type="gramStart"/>
+      <w:r>
+        <w:t>So</w:t>
+      </w:r>
+      <w:proofErr w:type="gramEnd"/>
+      <w:r>
+        <w:t xml:space="preserve"> all the instance will have that if I don’t change them. Now </w:t>
+      </w:r>
+      <w:proofErr w:type="gramStart"/>
+      <w:r>
+        <w:t>Here</w:t>
+      </w:r>
+      <w:proofErr w:type="gramEnd"/>
+      <w:r>
+        <w:t xml:space="preserve"> is the code for the Create Function </w:t>
+      </w:r>
+    </w:p>
+    <w:p>
+      <w:r>
+        <w:rPr>
+          <w:noProof/>
+        </w:rPr>
         <w:drawing>
           <wp:inline distT="0" distB="0" distL="0" distR="0" wp14:anchorId="60DC15BB" wp14:editId="65E09A13">
             <wp:extent cx="5943600" cy="4569460"/>
@@ -116,9 +146,14 @@
     <w:p>
       <w:r>
         <w:lastRenderedPageBreak/>
-        <w:t>Look Carefully in the comments. So I am changing the caption for company using Ref(</w:t>
+        <w:t xml:space="preserve">Look Carefully in the comments. So I am changing the caption for company using </w:t>
+      </w:r>
+      <w:proofErr w:type="gramStart"/>
+      <w:r>
+        <w:t>Ref(</w:t>
       </w:r>
       <w:proofErr w:type="spellStart"/>
+      <w:proofErr w:type="gramEnd"/>
       <w:r>
         <w:t>CurrentEmployeeForm</w:t>
       </w:r>
@@ -153,7 +188,15 @@
       </w:r>
       <w:proofErr w:type="spellEnd"/>
       <w:r>
-        <w:t>). So Basically Me is referencing that Global object till the Create function is in the call stack.</w:t>
+        <w:t xml:space="preserve">). So </w:t>
+      </w:r>
+      <w:proofErr w:type="gramStart"/>
+      <w:r>
+        <w:t>Basically</w:t>
+      </w:r>
+      <w:proofErr w:type="gramEnd"/>
+      <w:r>
+        <w:t xml:space="preserve"> Me is referencing that Global object till the Create function is in the call stack.</w:t>
       </w:r>
     </w:p>
     <w:p>
@@ -163,6 +206,9 @@
     </w:p>
     <w:p>
       <w:r>
+        <w:rPr>
+          <w:noProof/>
+        </w:rPr>
         <w:drawing>
           <wp:inline distT="0" distB="0" distL="0" distR="0" wp14:anchorId="5127AA70" wp14:editId="1B561FF4">
             <wp:extent cx="5943600" cy="2829560"/>
@@ -207,6 +253,9 @@
     </w:p>
     <w:p>
       <w:r>
+        <w:rPr>
+          <w:noProof/>
+        </w:rPr>
         <w:drawing>
           <wp:inline distT="0" distB="0" distL="0" distR="0" wp14:anchorId="57F8A987" wp14:editId="1F22559B">
             <wp:extent cx="5943600" cy="2070100"/>
@@ -252,7 +301,39 @@
       </w:r>
       <w:proofErr w:type="spellEnd"/>
       <w:r>
-        <w:t xml:space="preserve"> data.  The one which is created from the Create function has set the Label properly but it doesn’t have the Employee list(Believe me or test it). But the Global one  has the Employee List but it doesn’t have the updated Company name. So If you want to use Me keyword in this case then you have to be careful here. So If you are thinking that you are setting the </w:t>
+        <w:t xml:space="preserve"> data.  The one which is created from the Create function has set the Label properly but it doesn’t have the Employee </w:t>
+      </w:r>
+      <w:proofErr w:type="gramStart"/>
+      <w:r>
+        <w:t>list(</w:t>
+      </w:r>
+      <w:proofErr w:type="gramEnd"/>
+      <w:r>
+        <w:t xml:space="preserve">Believe me or test it). But the Global </w:t>
+      </w:r>
+      <w:proofErr w:type="gramStart"/>
+      <w:r>
+        <w:t>one  has</w:t>
+      </w:r>
+      <w:proofErr w:type="gramEnd"/>
+      <w:r>
+        <w:t xml:space="preserve"> the Employee List but it doesn’t have the updated Company name. </w:t>
+      </w:r>
+      <w:proofErr w:type="gramStart"/>
+      <w:r>
+        <w:t>So</w:t>
+      </w:r>
+      <w:proofErr w:type="gramEnd"/>
+      <w:r>
+        <w:t xml:space="preserve"> If you want to use Me keyword in this case then you have to be careful here. </w:t>
+      </w:r>
+      <w:proofErr w:type="gramStart"/>
+      <w:r>
+        <w:t>So</w:t>
+      </w:r>
+      <w:proofErr w:type="gramEnd"/>
+      <w:r>
+        <w:t xml:space="preserve"> If you are thinking that you are setting the </w:t>
       </w:r>
       <w:r>
         <w:t>list for the “</w:t>
@@ -263,9 +344,646 @@
       </w:r>
       <w:proofErr w:type="spellEnd"/>
       <w:r>
-        <w:t xml:space="preserve">” using Me keyword then you are doing it wrong way.  To set it properly you need to do something like this : </w:t>
-      </w:r>
-    </w:p>
+        <w:t xml:space="preserve">” using Me keyword then you are doing it wrong way.  To set it properly you need to do something like </w:t>
+      </w:r>
+      <w:proofErr w:type="gramStart"/>
+      <w:r>
+        <w:t>this :</w:t>
+      </w:r>
+      <w:proofErr w:type="gramEnd"/>
+      <w:r>
+        <w:t xml:space="preserve"> </w:t>
+      </w:r>
+    </w:p>
+    <w:p>
+      <w:r>
+        <w:lastRenderedPageBreak/>
+        <w:drawing>
+          <wp:inline distT="0" distB="0" distL="0" distR="0" wp14:anchorId="56BAE0AC" wp14:editId="5AD7F9AE">
+            <wp:extent cx="5943600" cy="4143375"/>
+            <wp:effectExtent l="0" t="0" r="0" b="9525"/>
+            <wp:docPr id="6" name="Picture 6"/>
+            <wp:cNvGraphicFramePr>
+              <a:graphicFrameLocks xmlns:a="http://schemas.openxmlformats.org/drawingml/2006/main" noChangeAspect="1"/>
+            </wp:cNvGraphicFramePr>
+            <a:graphic xmlns:a="http://schemas.openxmlformats.org/drawingml/2006/main">
+              <a:graphicData uri="http://schemas.openxmlformats.org/drawingml/2006/picture">
+                <pic:pic xmlns:pic="http://schemas.openxmlformats.org/drawingml/2006/picture">
+                  <pic:nvPicPr>
+                    <pic:cNvPr id="1" name=""/>
+                    <pic:cNvPicPr/>
+                  </pic:nvPicPr>
+                  <pic:blipFill>
+                    <a:blip r:embed="rId8"/>
+                    <a:stretch>
+                      <a:fillRect/>
+                    </a:stretch>
+                  </pic:blipFill>
+                  <pic:spPr>
+                    <a:xfrm>
+                      <a:off x="0" y="0"/>
+                      <a:ext cx="5943600" cy="4143375"/>
+                    </a:xfrm>
+                    <a:prstGeom prst="rect">
+                      <a:avLst/>
+                    </a:prstGeom>
+                  </pic:spPr>
+                </pic:pic>
+              </a:graphicData>
+            </a:graphic>
+          </wp:inline>
+        </w:drawing>
+      </w:r>
+    </w:p>
+    <w:p/>
+    <w:p>
+      <w:r>
+        <w:t>And Now the UF from Create Function has that list.</w:t>
+      </w:r>
+    </w:p>
+    <w:p/>
+    <w:p>
+      <w:r>
+        <w:drawing>
+          <wp:inline distT="0" distB="0" distL="0" distR="0" wp14:anchorId="28EEC069" wp14:editId="479E8564">
+            <wp:extent cx="5943600" cy="1884045"/>
+            <wp:effectExtent l="0" t="0" r="0" b="1905"/>
+            <wp:docPr id="4" name="Picture 4"/>
+            <wp:cNvGraphicFramePr>
+              <a:graphicFrameLocks xmlns:a="http://schemas.openxmlformats.org/drawingml/2006/main" noChangeAspect="1"/>
+            </wp:cNvGraphicFramePr>
+            <a:graphic xmlns:a="http://schemas.openxmlformats.org/drawingml/2006/main">
+              <a:graphicData uri="http://schemas.openxmlformats.org/drawingml/2006/picture">
+                <pic:pic xmlns:pic="http://schemas.openxmlformats.org/drawingml/2006/picture">
+                  <pic:nvPicPr>
+                    <pic:cNvPr id="1" name=""/>
+                    <pic:cNvPicPr/>
+                  </pic:nvPicPr>
+                  <pic:blipFill>
+                    <a:blip r:embed="rId9"/>
+                    <a:stretch>
+                      <a:fillRect/>
+                    </a:stretch>
+                  </pic:blipFill>
+                  <pic:spPr>
+                    <a:xfrm>
+                      <a:off x="0" y="0"/>
+                      <a:ext cx="5943600" cy="1884045"/>
+                    </a:xfrm>
+                    <a:prstGeom prst="rect">
+                      <a:avLst/>
+                    </a:prstGeom>
+                  </pic:spPr>
+                </pic:pic>
+              </a:graphicData>
+            </a:graphic>
+          </wp:inline>
+        </w:drawing>
+      </w:r>
+    </w:p>
+    <w:p>
+      <w:proofErr w:type="gramStart"/>
+      <w:r>
+        <w:t>So</w:t>
+      </w:r>
+      <w:proofErr w:type="gramEnd"/>
+      <w:r>
+        <w:t xml:space="preserve"> If you want to use this way of coding then you have to remember that Me </w:t>
+      </w:r>
+      <w:r>
+        <w:t>is different while Create is in the call stack.</w:t>
+      </w:r>
+    </w:p>
+    <w:p/>
+    <w:p>
+      <w:r>
+        <w:t xml:space="preserve">Now I want you to focus in other </w:t>
+      </w:r>
+      <w:proofErr w:type="gramStart"/>
+      <w:r>
+        <w:t>way :</w:t>
+      </w:r>
+      <w:proofErr w:type="gramEnd"/>
+      <w:r>
+        <w:t xml:space="preserve"> </w:t>
+      </w:r>
+    </w:p>
+    <w:p>
+      <w:r>
+        <w:lastRenderedPageBreak/>
+        <w:t xml:space="preserve">So If you want to change the code like </w:t>
+      </w:r>
+      <w:proofErr w:type="gramStart"/>
+      <w:r>
+        <w:t>this :</w:t>
+      </w:r>
+      <w:proofErr w:type="gramEnd"/>
+      <w:r>
+        <w:t xml:space="preserve"> </w:t>
+      </w:r>
+    </w:p>
+    <w:p>
+      <w:r>
+        <w:drawing>
+          <wp:inline distT="0" distB="0" distL="0" distR="0" wp14:anchorId="05BCA0AD" wp14:editId="4E159869">
+            <wp:extent cx="5943600" cy="3848735"/>
+            <wp:effectExtent l="0" t="0" r="0" b="0"/>
+            <wp:docPr id="8" name="Picture 8"/>
+            <wp:cNvGraphicFramePr>
+              <a:graphicFrameLocks xmlns:a="http://schemas.openxmlformats.org/drawingml/2006/main" noChangeAspect="1"/>
+            </wp:cNvGraphicFramePr>
+            <a:graphic xmlns:a="http://schemas.openxmlformats.org/drawingml/2006/main">
+              <a:graphicData uri="http://schemas.openxmlformats.org/drawingml/2006/picture">
+                <pic:pic xmlns:pic="http://schemas.openxmlformats.org/drawingml/2006/picture">
+                  <pic:nvPicPr>
+                    <pic:cNvPr id="1" name=""/>
+                    <pic:cNvPicPr/>
+                  </pic:nvPicPr>
+                  <pic:blipFill>
+                    <a:blip r:embed="rId10"/>
+                    <a:stretch>
+                      <a:fillRect/>
+                    </a:stretch>
+                  </pic:blipFill>
+                  <pic:spPr>
+                    <a:xfrm>
+                      <a:off x="0" y="0"/>
+                      <a:ext cx="5943600" cy="3848735"/>
+                    </a:xfrm>
+                    <a:prstGeom prst="rect">
+                      <a:avLst/>
+                    </a:prstGeom>
+                  </pic:spPr>
+                </pic:pic>
+              </a:graphicData>
+            </a:graphic>
+          </wp:inline>
+        </w:drawing>
+      </w:r>
+    </w:p>
+    <w:p>
+      <w:r>
+        <w:t xml:space="preserve">And This will be the </w:t>
+      </w:r>
+      <w:proofErr w:type="gramStart"/>
+      <w:r>
+        <w:t>output :</w:t>
+      </w:r>
+      <w:proofErr w:type="gramEnd"/>
+      <w:r>
+        <w:t xml:space="preserve"> </w:t>
+      </w:r>
+    </w:p>
+    <w:p>
+      <w:r>
+        <w:drawing>
+          <wp:inline distT="0" distB="0" distL="0" distR="0" wp14:anchorId="1AA84C58" wp14:editId="49835DFD">
+            <wp:extent cx="5943600" cy="1736090"/>
+            <wp:effectExtent l="0" t="0" r="0" b="0"/>
+            <wp:docPr id="10" name="Picture 10"/>
+            <wp:cNvGraphicFramePr>
+              <a:graphicFrameLocks xmlns:a="http://schemas.openxmlformats.org/drawingml/2006/main" noChangeAspect="1"/>
+            </wp:cNvGraphicFramePr>
+            <a:graphic xmlns:a="http://schemas.openxmlformats.org/drawingml/2006/main">
+              <a:graphicData uri="http://schemas.openxmlformats.org/drawingml/2006/picture">
+                <pic:pic xmlns:pic="http://schemas.openxmlformats.org/drawingml/2006/picture">
+                  <pic:nvPicPr>
+                    <pic:cNvPr id="1" name=""/>
+                    <pic:cNvPicPr/>
+                  </pic:nvPicPr>
+                  <pic:blipFill>
+                    <a:blip r:embed="rId11"/>
+                    <a:stretch>
+                      <a:fillRect/>
+                    </a:stretch>
+                  </pic:blipFill>
+                  <pic:spPr>
+                    <a:xfrm>
+                      <a:off x="0" y="0"/>
+                      <a:ext cx="5943600" cy="1736090"/>
+                    </a:xfrm>
+                    <a:prstGeom prst="rect">
+                      <a:avLst/>
+                    </a:prstGeom>
+                  </pic:spPr>
+                </pic:pic>
+              </a:graphicData>
+            </a:graphic>
+          </wp:inline>
+        </w:drawing>
+      </w:r>
+    </w:p>
+    <w:p/>
+    <w:p>
+      <w:r>
+        <w:t xml:space="preserve">Check we only have one form. Why is </w:t>
+      </w:r>
+      <w:proofErr w:type="gramStart"/>
+      <w:r>
+        <w:t>that ?</w:t>
+      </w:r>
+      <w:proofErr w:type="gramEnd"/>
+      <w:r>
+        <w:t xml:space="preserve"> Because we are not creating any new object of that form type and it is editing in the original form no matter which variable you set that.</w:t>
+      </w:r>
+    </w:p>
+    <w:p>
+      <w:r>
+        <w:t xml:space="preserve">In case of </w:t>
+      </w:r>
+      <w:proofErr w:type="spellStart"/>
+      <w:r>
+        <w:t>Userform</w:t>
+      </w:r>
+      <w:proofErr w:type="spellEnd"/>
+      <w:r>
+        <w:t xml:space="preserve"> normally we don’t use multiple </w:t>
+      </w:r>
+      <w:proofErr w:type="gramStart"/>
+      <w:r>
+        <w:t>instance</w:t>
+      </w:r>
+      <w:proofErr w:type="gramEnd"/>
+      <w:r>
+        <w:t xml:space="preserve"> but in case of class it will be catastrophic. Let me add another class and example for clearly understand it.</w:t>
+      </w:r>
+    </w:p>
+    <w:p>
+      <w:r>
+        <w:t xml:space="preserve">So this is the Constructor </w:t>
+      </w:r>
+      <w:proofErr w:type="gramStart"/>
+      <w:r>
+        <w:t>code :</w:t>
+      </w:r>
+      <w:proofErr w:type="gramEnd"/>
+      <w:r>
+        <w:t xml:space="preserve"> </w:t>
+      </w:r>
+    </w:p>
+    <w:p>
+      <w:r>
+        <w:lastRenderedPageBreak/>
+        <w:drawing>
+          <wp:inline distT="0" distB="0" distL="0" distR="0" wp14:anchorId="552AA3D5" wp14:editId="1CFAF82A">
+            <wp:extent cx="5943600" cy="1556385"/>
+            <wp:effectExtent l="0" t="0" r="0" b="5715"/>
+            <wp:docPr id="11" name="Picture 11"/>
+            <wp:cNvGraphicFramePr>
+              <a:graphicFrameLocks xmlns:a="http://schemas.openxmlformats.org/drawingml/2006/main" noChangeAspect="1"/>
+            </wp:cNvGraphicFramePr>
+            <a:graphic xmlns:a="http://schemas.openxmlformats.org/drawingml/2006/main">
+              <a:graphicData uri="http://schemas.openxmlformats.org/drawingml/2006/picture">
+                <pic:pic xmlns:pic="http://schemas.openxmlformats.org/drawingml/2006/picture">
+                  <pic:nvPicPr>
+                    <pic:cNvPr id="1" name=""/>
+                    <pic:cNvPicPr/>
+                  </pic:nvPicPr>
+                  <pic:blipFill>
+                    <a:blip r:embed="rId12"/>
+                    <a:stretch>
+                      <a:fillRect/>
+                    </a:stretch>
+                  </pic:blipFill>
+                  <pic:spPr>
+                    <a:xfrm>
+                      <a:off x="0" y="0"/>
+                      <a:ext cx="5943600" cy="1556385"/>
+                    </a:xfrm>
+                    <a:prstGeom prst="rect">
+                      <a:avLst/>
+                    </a:prstGeom>
+                  </pic:spPr>
+                </pic:pic>
+              </a:graphicData>
+            </a:graphic>
+          </wp:inline>
+        </w:drawing>
+      </w:r>
+    </w:p>
+    <w:p>
+      <w:r>
+        <w:t xml:space="preserve"> And here is the driver code and Output </w:t>
+      </w:r>
+    </w:p>
+    <w:p>
+      <w:r>
+        <w:drawing>
+          <wp:inline distT="0" distB="0" distL="0" distR="0" wp14:anchorId="162D6A35" wp14:editId="1B99631E">
+            <wp:extent cx="5943600" cy="1585595"/>
+            <wp:effectExtent l="0" t="0" r="0" b="0"/>
+            <wp:docPr id="12" name="Picture 12"/>
+            <wp:cNvGraphicFramePr>
+              <a:graphicFrameLocks xmlns:a="http://schemas.openxmlformats.org/drawingml/2006/main" noChangeAspect="1"/>
+            </wp:cNvGraphicFramePr>
+            <a:graphic xmlns:a="http://schemas.openxmlformats.org/drawingml/2006/main">
+              <a:graphicData uri="http://schemas.openxmlformats.org/drawingml/2006/picture">
+                <pic:pic xmlns:pic="http://schemas.openxmlformats.org/drawingml/2006/picture">
+                  <pic:nvPicPr>
+                    <pic:cNvPr id="1" name=""/>
+                    <pic:cNvPicPr/>
+                  </pic:nvPicPr>
+                  <pic:blipFill>
+                    <a:blip r:embed="rId13"/>
+                    <a:stretch>
+                      <a:fillRect/>
+                    </a:stretch>
+                  </pic:blipFill>
+                  <pic:spPr>
+                    <a:xfrm>
+                      <a:off x="0" y="0"/>
+                      <a:ext cx="5943600" cy="1585595"/>
+                    </a:xfrm>
+                    <a:prstGeom prst="rect">
+                      <a:avLst/>
+                    </a:prstGeom>
+                  </pic:spPr>
+                </pic:pic>
+              </a:graphicData>
+            </a:graphic>
+          </wp:inline>
+        </w:drawing>
+      </w:r>
+    </w:p>
+    <w:p>
+      <w:proofErr w:type="gramStart"/>
+      <w:r>
+        <w:t>So</w:t>
+      </w:r>
+      <w:proofErr w:type="gramEnd"/>
+      <w:r>
+        <w:t xml:space="preserve"> both </w:t>
+      </w:r>
+      <w:proofErr w:type="spellStart"/>
+      <w:r>
+        <w:t>FirstPerson</w:t>
+      </w:r>
+      <w:proofErr w:type="spellEnd"/>
+      <w:r>
+        <w:t xml:space="preserve"> and </w:t>
+      </w:r>
+      <w:proofErr w:type="spellStart"/>
+      <w:r>
+        <w:t>SecondPerson</w:t>
+      </w:r>
+      <w:proofErr w:type="spellEnd"/>
+      <w:r>
+        <w:t xml:space="preserve"> refer to the same pointer and that’s why both are same thing.</w:t>
+      </w:r>
+    </w:p>
+    <w:p>
+      <w:r>
+        <w:t xml:space="preserve">I do have another version with “With New Person” way and in that case here is the </w:t>
+      </w:r>
+      <w:proofErr w:type="gramStart"/>
+      <w:r>
+        <w:t>code ;</w:t>
+      </w:r>
+      <w:proofErr w:type="gramEnd"/>
+      <w:r>
+        <w:t xml:space="preserve"> </w:t>
+      </w:r>
+    </w:p>
+    <w:p>
+      <w:r>
+        <w:drawing>
+          <wp:inline distT="0" distB="0" distL="0" distR="0" wp14:anchorId="00769656" wp14:editId="7FFA7E05">
+            <wp:extent cx="5943600" cy="1760855"/>
+            <wp:effectExtent l="0" t="0" r="0" b="0"/>
+            <wp:docPr id="13" name="Picture 13"/>
+            <wp:cNvGraphicFramePr>
+              <a:graphicFrameLocks xmlns:a="http://schemas.openxmlformats.org/drawingml/2006/main" noChangeAspect="1"/>
+            </wp:cNvGraphicFramePr>
+            <a:graphic xmlns:a="http://schemas.openxmlformats.org/drawingml/2006/main">
+              <a:graphicData uri="http://schemas.openxmlformats.org/drawingml/2006/picture">
+                <pic:pic xmlns:pic="http://schemas.openxmlformats.org/drawingml/2006/picture">
+                  <pic:nvPicPr>
+                    <pic:cNvPr id="1" name=""/>
+                    <pic:cNvPicPr/>
+                  </pic:nvPicPr>
+                  <pic:blipFill>
+                    <a:blip r:embed="rId14"/>
+                    <a:stretch>
+                      <a:fillRect/>
+                    </a:stretch>
+                  </pic:blipFill>
+                  <pic:spPr>
+                    <a:xfrm>
+                      <a:off x="0" y="0"/>
+                      <a:ext cx="5943600" cy="1760855"/>
+                    </a:xfrm>
+                    <a:prstGeom prst="rect">
+                      <a:avLst/>
+                    </a:prstGeom>
+                  </pic:spPr>
+                </pic:pic>
+              </a:graphicData>
+            </a:graphic>
+          </wp:inline>
+        </w:drawing>
+      </w:r>
+    </w:p>
+    <w:p>
+      <w:r>
+        <w:t xml:space="preserve">Although we are creating new Object but we are still setting to the </w:t>
+      </w:r>
+      <w:proofErr w:type="gramStart"/>
+      <w:r>
+        <w:t>Me(</w:t>
+      </w:r>
+      <w:proofErr w:type="gramEnd"/>
+      <w:r>
+        <w:t>Global Instance here) and that’s why it is still the same object.</w:t>
+      </w:r>
+    </w:p>
+    <w:p>
+      <w:r>
+        <w:lastRenderedPageBreak/>
+        <w:drawing>
+          <wp:inline distT="0" distB="0" distL="0" distR="0" wp14:anchorId="3B9106A8" wp14:editId="08F515F4">
+            <wp:extent cx="5943600" cy="1831975"/>
+            <wp:effectExtent l="0" t="0" r="0" b="0"/>
+            <wp:docPr id="14" name="Picture 14"/>
+            <wp:cNvGraphicFramePr>
+              <a:graphicFrameLocks xmlns:a="http://schemas.openxmlformats.org/drawingml/2006/main" noChangeAspect="1"/>
+            </wp:cNvGraphicFramePr>
+            <a:graphic xmlns:a="http://schemas.openxmlformats.org/drawingml/2006/main">
+              <a:graphicData uri="http://schemas.openxmlformats.org/drawingml/2006/picture">
+                <pic:pic xmlns:pic="http://schemas.openxmlformats.org/drawingml/2006/picture">
+                  <pic:nvPicPr>
+                    <pic:cNvPr id="1" name=""/>
+                    <pic:cNvPicPr/>
+                  </pic:nvPicPr>
+                  <pic:blipFill>
+                    <a:blip r:embed="rId15"/>
+                    <a:stretch>
+                      <a:fillRect/>
+                    </a:stretch>
+                  </pic:blipFill>
+                  <pic:spPr>
+                    <a:xfrm>
+                      <a:off x="0" y="0"/>
+                      <a:ext cx="5943600" cy="1831975"/>
+                    </a:xfrm>
+                    <a:prstGeom prst="rect">
+                      <a:avLst/>
+                    </a:prstGeom>
+                  </pic:spPr>
+                </pic:pic>
+              </a:graphicData>
+            </a:graphic>
+          </wp:inline>
+        </w:drawing>
+      </w:r>
+    </w:p>
+    <w:p>
+      <w:r>
+        <w:t xml:space="preserve">Now check this with the </w:t>
+      </w:r>
+      <w:proofErr w:type="spellStart"/>
+      <w:r>
+        <w:t>GetMe</w:t>
+      </w:r>
+      <w:proofErr w:type="spellEnd"/>
+      <w:r>
+        <w:t xml:space="preserve"> property added and being </w:t>
+      </w:r>
+      <w:proofErr w:type="gramStart"/>
+      <w:r>
+        <w:t>used :</w:t>
+      </w:r>
+      <w:proofErr w:type="gramEnd"/>
+      <w:r>
+        <w:t xml:space="preserve"> </w:t>
+      </w:r>
+    </w:p>
+    <w:p>
+      <w:r>
+        <w:drawing>
+          <wp:inline distT="0" distB="0" distL="0" distR="0" wp14:anchorId="3E763E1E" wp14:editId="567BBEEA">
+            <wp:extent cx="5943600" cy="2459355"/>
+            <wp:effectExtent l="0" t="0" r="0" b="0"/>
+            <wp:docPr id="15" name="Picture 15"/>
+            <wp:cNvGraphicFramePr>
+              <a:graphicFrameLocks xmlns:a="http://schemas.openxmlformats.org/drawingml/2006/main" noChangeAspect="1"/>
+            </wp:cNvGraphicFramePr>
+            <a:graphic xmlns:a="http://schemas.openxmlformats.org/drawingml/2006/main">
+              <a:graphicData uri="http://schemas.openxmlformats.org/drawingml/2006/picture">
+                <pic:pic xmlns:pic="http://schemas.openxmlformats.org/drawingml/2006/picture">
+                  <pic:nvPicPr>
+                    <pic:cNvPr id="1" name=""/>
+                    <pic:cNvPicPr/>
+                  </pic:nvPicPr>
+                  <pic:blipFill>
+                    <a:blip r:embed="rId16"/>
+                    <a:stretch>
+                      <a:fillRect/>
+                    </a:stretch>
+                  </pic:blipFill>
+                  <pic:spPr>
+                    <a:xfrm>
+                      <a:off x="0" y="0"/>
+                      <a:ext cx="5943600" cy="2459355"/>
+                    </a:xfrm>
+                    <a:prstGeom prst="rect">
+                      <a:avLst/>
+                    </a:prstGeom>
+                  </pic:spPr>
+                </pic:pic>
+              </a:graphicData>
+            </a:graphic>
+          </wp:inline>
+        </w:drawing>
+      </w:r>
+    </w:p>
+    <w:p>
+      <w:r>
+        <w:t xml:space="preserve">Now the output is </w:t>
+      </w:r>
+    </w:p>
+    <w:p>
+      <w:r>
+        <w:drawing>
+          <wp:inline distT="0" distB="0" distL="0" distR="0" wp14:anchorId="7F4A8B7F" wp14:editId="7306A845">
+            <wp:extent cx="5943600" cy="1876425"/>
+            <wp:effectExtent l="0" t="0" r="0" b="9525"/>
+            <wp:docPr id="16" name="Picture 16"/>
+            <wp:cNvGraphicFramePr>
+              <a:graphicFrameLocks xmlns:a="http://schemas.openxmlformats.org/drawingml/2006/main" noChangeAspect="1"/>
+            </wp:cNvGraphicFramePr>
+            <a:graphic xmlns:a="http://schemas.openxmlformats.org/drawingml/2006/main">
+              <a:graphicData uri="http://schemas.openxmlformats.org/drawingml/2006/picture">
+                <pic:pic xmlns:pic="http://schemas.openxmlformats.org/drawingml/2006/picture">
+                  <pic:nvPicPr>
+                    <pic:cNvPr id="1" name=""/>
+                    <pic:cNvPicPr/>
+                  </pic:nvPicPr>
+                  <pic:blipFill>
+                    <a:blip r:embed="rId17"/>
+                    <a:stretch>
+                      <a:fillRect/>
+                    </a:stretch>
+                  </pic:blipFill>
+                  <pic:spPr>
+                    <a:xfrm>
+                      <a:off x="0" y="0"/>
+                      <a:ext cx="5943600" cy="1876425"/>
+                    </a:xfrm>
+                    <a:prstGeom prst="rect">
+                      <a:avLst/>
+                    </a:prstGeom>
+                  </pic:spPr>
+                </pic:pic>
+              </a:graphicData>
+            </a:graphic>
+          </wp:inline>
+        </w:drawing>
+      </w:r>
+    </w:p>
+    <w:p>
+      <w:r>
+        <w:t xml:space="preserve">And Maybe You are </w:t>
+      </w:r>
+      <w:proofErr w:type="spellStart"/>
+      <w:r>
+        <w:t>thinkning</w:t>
+      </w:r>
+      <w:proofErr w:type="spellEnd"/>
+      <w:r>
+        <w:t xml:space="preserve"> what the hell again same output? Okay we did a small mistake here. We set Create = </w:t>
+      </w:r>
+      <w:proofErr w:type="spellStart"/>
+      <w:proofErr w:type="gramStart"/>
+      <w:r>
+        <w:t>GetMe</w:t>
+      </w:r>
+      <w:proofErr w:type="spellEnd"/>
+      <w:r>
+        <w:t>(</w:t>
+      </w:r>
+      <w:proofErr w:type="gramEnd"/>
+      <w:r>
+        <w:t xml:space="preserve">This one is being called on the Global instance) and that’s why still it is being referred by </w:t>
+      </w:r>
+      <w:r>
+        <w:t xml:space="preserve">two different variable her. But if you change that to Set Create </w:t>
+      </w:r>
+      <w:proofErr w:type="gramStart"/>
+      <w:r>
+        <w:t>= .</w:t>
+      </w:r>
+      <w:proofErr w:type="spellStart"/>
+      <w:r>
+        <w:t>GetMe</w:t>
+      </w:r>
+      <w:proofErr w:type="spellEnd"/>
+      <w:proofErr w:type="gramEnd"/>
+      <w:r>
+        <w:t xml:space="preserve"> then you will get different result. Let me show you.</w:t>
+      </w:r>
+    </w:p>
+    <w:p/>
+    <w:p/>
     <w:p/>
     <w:p/>
     <w:sectPr>
@@ -680,7 +1398,6 @@
   <w:style w:type="character" w:default="1" w:styleId="DefaultParagraphFont">
     <w:name w:val="Default Paragraph Font"/>
     <w:uiPriority w:val="1"/>
-    <w:semiHidden/>
     <w:unhideWhenUsed/>
   </w:style>
   <w:style w:type="table" w:default="1" w:styleId="TableNormal">

</xml_diff>

<commit_message>
Using With New Person with .GetMe
</commit_message>
<xml_diff>
--- a/Details.docx
+++ b/Details.docx
@@ -4,13 +4,8 @@
   <w:body>
     <w:p>
       <w:r>
-        <w:t xml:space="preserve">So here is the simple </w:t>
-      </w:r>
-      <w:proofErr w:type="spellStart"/>
-      <w:r>
-        <w:t>userform</w:t>
-      </w:r>
-      <w:proofErr w:type="spellEnd"/>
+        <w:t>So here is the simple userform</w:t>
+      </w:r>
     </w:p>
     <w:p>
       <w:r>
@@ -56,15 +51,7 @@
     </w:p>
     <w:p>
       <w:r>
-        <w:t xml:space="preserve">So as company name </w:t>
-      </w:r>
-      <w:proofErr w:type="gramStart"/>
-      <w:r>
-        <w:t>label</w:t>
-      </w:r>
-      <w:proofErr w:type="gramEnd"/>
-      <w:r>
-        <w:t xml:space="preserve"> I used </w:t>
+        <w:t xml:space="preserve">So as company name label I used </w:t>
       </w:r>
       <w:r>
         <w:rPr>
@@ -82,23 +69,7 @@
         <w:t xml:space="preserve"> </w:t>
       </w:r>
       <w:r>
-        <w:t xml:space="preserve">in design time. </w:t>
-      </w:r>
-      <w:proofErr w:type="gramStart"/>
-      <w:r>
-        <w:t>So</w:t>
-      </w:r>
-      <w:proofErr w:type="gramEnd"/>
-      <w:r>
-        <w:t xml:space="preserve"> all the instance will have that if I don’t change them. Now </w:t>
-      </w:r>
-      <w:proofErr w:type="gramStart"/>
-      <w:r>
-        <w:t>Here</w:t>
-      </w:r>
-      <w:proofErr w:type="gramEnd"/>
-      <w:r>
-        <w:t xml:space="preserve"> is the code for the Create Function </w:t>
+        <w:t xml:space="preserve">in design time. So all the instance will have that if I don’t change them. Now Here is the code for the Create Function </w:t>
       </w:r>
     </w:p>
     <w:p>
@@ -146,57 +117,27 @@
     <w:p>
       <w:r>
         <w:lastRenderedPageBreak/>
-        <w:t xml:space="preserve">Look Carefully in the comments. So I am changing the caption for company using </w:t>
-      </w:r>
-      <w:proofErr w:type="gramStart"/>
-      <w:r>
-        <w:t>Ref(</w:t>
-      </w:r>
-      <w:proofErr w:type="spellStart"/>
-      <w:proofErr w:type="gramEnd"/>
+        <w:t>Look Carefully in the comments. So I am changing the caption for company using Ref(</w:t>
+      </w:r>
       <w:r>
         <w:t>CurrentEmployeeForm</w:t>
       </w:r>
-      <w:proofErr w:type="spellEnd"/>
       <w:r>
         <w:t>) but in case of Employee Name list I am using Me keyword.</w:t>
       </w:r>
     </w:p>
     <w:p>
       <w:r>
-        <w:t xml:space="preserve">So As </w:t>
-      </w:r>
-      <w:proofErr w:type="spellStart"/>
-      <w:r>
-        <w:t>Userform</w:t>
-      </w:r>
-      <w:proofErr w:type="spellEnd"/>
-      <w:r>
-        <w:t xml:space="preserve"> </w:t>
-      </w:r>
-      <w:proofErr w:type="spellStart"/>
-      <w:r>
-        <w:t>PredeclaredId</w:t>
-      </w:r>
-      <w:proofErr w:type="spellEnd"/>
-      <w:r>
-        <w:t xml:space="preserve"> is set to true that’s why we have one global object and another is that new up (</w:t>
-      </w:r>
-      <w:proofErr w:type="spellStart"/>
+        <w:t xml:space="preserve">So As Userform </w:t>
+      </w:r>
+      <w:r>
+        <w:t>PredeclaredId is set to true that’s why we have one global object and another is that new up (</w:t>
+      </w:r>
       <w:r>
         <w:t>CurrentEmployeeForm</w:t>
       </w:r>
-      <w:proofErr w:type="spellEnd"/>
-      <w:r>
-        <w:t xml:space="preserve">). So </w:t>
-      </w:r>
-      <w:proofErr w:type="gramStart"/>
-      <w:r>
-        <w:t>Basically</w:t>
-      </w:r>
-      <w:proofErr w:type="gramEnd"/>
-      <w:r>
-        <w:t xml:space="preserve"> Me is referencing that Global object till the Create function is in the call stack.</w:t>
+      <w:r>
+        <w:t>). So Basically Me is referencing that Global object till the Create function is in the call stack.</w:t>
       </w:r>
     </w:p>
     <w:p>
@@ -293,66 +234,16 @@
         </w:drawing>
       </w:r>
       <w:r>
-        <w:t xml:space="preserve">See Caption and the </w:t>
-      </w:r>
-      <w:proofErr w:type="spellStart"/>
-      <w:r>
-        <w:t>combobox</w:t>
-      </w:r>
-      <w:proofErr w:type="spellEnd"/>
-      <w:r>
-        <w:t xml:space="preserve"> data.  The one which is created from the Create function has set the Label properly but it doesn’t have the Employee </w:t>
-      </w:r>
-      <w:proofErr w:type="gramStart"/>
-      <w:r>
-        <w:t>list(</w:t>
-      </w:r>
-      <w:proofErr w:type="gramEnd"/>
-      <w:r>
-        <w:t xml:space="preserve">Believe me or test it). But the Global </w:t>
-      </w:r>
-      <w:proofErr w:type="gramStart"/>
-      <w:r>
-        <w:t>one  has</w:t>
-      </w:r>
-      <w:proofErr w:type="gramEnd"/>
-      <w:r>
-        <w:t xml:space="preserve"> the Employee List but it doesn’t have the updated Company name. </w:t>
-      </w:r>
-      <w:proofErr w:type="gramStart"/>
-      <w:r>
-        <w:t>So</w:t>
-      </w:r>
-      <w:proofErr w:type="gramEnd"/>
-      <w:r>
-        <w:t xml:space="preserve"> If you want to use Me keyword in this case then you have to be careful here. </w:t>
-      </w:r>
-      <w:proofErr w:type="gramStart"/>
-      <w:r>
-        <w:t>So</w:t>
-      </w:r>
-      <w:proofErr w:type="gramEnd"/>
-      <w:r>
-        <w:t xml:space="preserve"> If you are thinking that you are setting the </w:t>
+        <w:t xml:space="preserve">See Caption and the combobox data.  The one which is created from the Create function has set the Label properly but it doesn’t have the Employee list(Believe me or test it). But the Global one  has the Employee List but it doesn’t have the updated Company name. So If you want to use Me keyword in this case then you have to be careful here. So If you are thinking that you are setting the </w:t>
       </w:r>
       <w:r>
         <w:t>list for the “</w:t>
       </w:r>
-      <w:proofErr w:type="spellStart"/>
       <w:r>
         <w:t>CurrentEmployeeForm</w:t>
       </w:r>
-      <w:proofErr w:type="spellEnd"/>
-      <w:r>
-        <w:t xml:space="preserve">” using Me keyword then you are doing it wrong way.  To set it properly you need to do something like </w:t>
-      </w:r>
-      <w:proofErr w:type="gramStart"/>
-      <w:r>
-        <w:t>this :</w:t>
-      </w:r>
-      <w:proofErr w:type="gramEnd"/>
-      <w:r>
-        <w:t xml:space="preserve"> </w:t>
+      <w:r>
+        <w:t xml:space="preserve">” using Me keyword then you are doing it wrong way.  To set it properly you need to do something like this : </w:t>
       </w:r>
     </w:p>
     <w:p>
@@ -442,13 +333,8 @@
       </w:r>
     </w:p>
     <w:p>
-      <w:proofErr w:type="gramStart"/>
-      <w:r>
-        <w:t>So</w:t>
-      </w:r>
-      <w:proofErr w:type="gramEnd"/>
-      <w:r>
-        <w:t xml:space="preserve"> If you want to use this way of coding then you have to remember that Me </w:t>
+      <w:r>
+        <w:t xml:space="preserve">So If you want to use this way of coding then you have to remember that Me </w:t>
       </w:r>
       <w:r>
         <w:t>is different while Create is in the call stack.</w:t>
@@ -457,29 +343,13 @@
     <w:p/>
     <w:p>
       <w:r>
-        <w:t xml:space="preserve">Now I want you to focus in other </w:t>
-      </w:r>
-      <w:proofErr w:type="gramStart"/>
-      <w:r>
-        <w:t>way :</w:t>
-      </w:r>
-      <w:proofErr w:type="gramEnd"/>
-      <w:r>
-        <w:t xml:space="preserve"> </w:t>
+        <w:t xml:space="preserve">Now I want you to focus in other way : </w:t>
       </w:r>
     </w:p>
     <w:p>
       <w:r>
         <w:lastRenderedPageBreak/>
-        <w:t xml:space="preserve">So If you want to change the code like </w:t>
-      </w:r>
-      <w:proofErr w:type="gramStart"/>
-      <w:r>
-        <w:t>this :</w:t>
-      </w:r>
-      <w:proofErr w:type="gramEnd"/>
-      <w:r>
-        <w:t xml:space="preserve"> </w:t>
+        <w:t xml:space="preserve">So If you want to change the code like this : </w:t>
       </w:r>
     </w:p>
     <w:p>
@@ -523,15 +393,7 @@
     </w:p>
     <w:p>
       <w:r>
-        <w:t xml:space="preserve">And This will be the </w:t>
-      </w:r>
-      <w:proofErr w:type="gramStart"/>
-      <w:r>
-        <w:t>output :</w:t>
-      </w:r>
-      <w:proofErr w:type="gramEnd"/>
-      <w:r>
-        <w:t xml:space="preserve"> </w:t>
+        <w:t xml:space="preserve">And This will be the output : </w:t>
       </w:r>
     </w:p>
     <w:p>
@@ -576,49 +438,17 @@
     <w:p/>
     <w:p>
       <w:r>
-        <w:t xml:space="preserve">Check we only have one form. Why is </w:t>
-      </w:r>
-      <w:proofErr w:type="gramStart"/>
-      <w:r>
-        <w:t>that ?</w:t>
-      </w:r>
-      <w:proofErr w:type="gramEnd"/>
-      <w:r>
-        <w:t xml:space="preserve"> Because we are not creating any new object of that form type and it is editing in the original form no matter which variable you set that.</w:t>
-      </w:r>
-    </w:p>
-    <w:p>
-      <w:r>
-        <w:t xml:space="preserve">In case of </w:t>
-      </w:r>
-      <w:proofErr w:type="spellStart"/>
-      <w:r>
-        <w:t>Userform</w:t>
-      </w:r>
-      <w:proofErr w:type="spellEnd"/>
-      <w:r>
-        <w:t xml:space="preserve"> normally we don’t use multiple </w:t>
-      </w:r>
-      <w:proofErr w:type="gramStart"/>
-      <w:r>
-        <w:t>instance</w:t>
-      </w:r>
-      <w:proofErr w:type="gramEnd"/>
-      <w:r>
-        <w:t xml:space="preserve"> but in case of class it will be catastrophic. Let me add another class and example for clearly understand it.</w:t>
-      </w:r>
-    </w:p>
-    <w:p>
-      <w:r>
-        <w:t xml:space="preserve">So this is the Constructor </w:t>
-      </w:r>
-      <w:proofErr w:type="gramStart"/>
-      <w:r>
-        <w:t>code :</w:t>
-      </w:r>
-      <w:proofErr w:type="gramEnd"/>
-      <w:r>
-        <w:t xml:space="preserve"> </w:t>
+        <w:t>Check we only have one form. Why is that ? Because we are not creating any new object of that form type and it is editing in the original form no matter which variable you set that.</w:t>
+      </w:r>
+    </w:p>
+    <w:p>
+      <w:r>
+        <w:t>In case of Userform normally we don’t use multiple instance but in case of class it will be catastrophic. Let me add another class and example for clearly understand it.</w:t>
+      </w:r>
+    </w:p>
+    <w:p>
+      <w:r>
+        <w:t xml:space="preserve">So this is the Constructor code : </w:t>
       </w:r>
     </w:p>
     <w:p>
@@ -706,42 +536,13 @@
       </w:r>
     </w:p>
     <w:p>
-      <w:proofErr w:type="gramStart"/>
-      <w:r>
-        <w:t>So</w:t>
-      </w:r>
-      <w:proofErr w:type="gramEnd"/>
-      <w:r>
-        <w:t xml:space="preserve"> both </w:t>
-      </w:r>
-      <w:proofErr w:type="spellStart"/>
-      <w:r>
-        <w:t>FirstPerson</w:t>
-      </w:r>
-      <w:proofErr w:type="spellEnd"/>
-      <w:r>
-        <w:t xml:space="preserve"> and </w:t>
-      </w:r>
-      <w:proofErr w:type="spellStart"/>
-      <w:r>
-        <w:t>SecondPerson</w:t>
-      </w:r>
-      <w:proofErr w:type="spellEnd"/>
-      <w:r>
-        <w:t xml:space="preserve"> refer to the same pointer and that’s why both are same thing.</w:t>
-      </w:r>
-    </w:p>
-    <w:p>
-      <w:r>
-        <w:t xml:space="preserve">I do have another version with “With New Person” way and in that case here is the </w:t>
-      </w:r>
-      <w:proofErr w:type="gramStart"/>
-      <w:r>
-        <w:t>code ;</w:t>
-      </w:r>
-      <w:proofErr w:type="gramEnd"/>
-      <w:r>
-        <w:t xml:space="preserve"> </w:t>
+      <w:r>
+        <w:t>So both FirstPerson and SecondPerson refer to the same pointer and that’s why both are same thing.</w:t>
+      </w:r>
+    </w:p>
+    <w:p>
+      <w:r>
+        <w:t xml:space="preserve">I do have another version with “With New Person” way and in that case here is the code ; </w:t>
       </w:r>
     </w:p>
     <w:p>
@@ -785,15 +586,7 @@
     </w:p>
     <w:p>
       <w:r>
-        <w:t xml:space="preserve">Although we are creating new Object but we are still setting to the </w:t>
-      </w:r>
-      <w:proofErr w:type="gramStart"/>
-      <w:r>
-        <w:t>Me(</w:t>
-      </w:r>
-      <w:proofErr w:type="gramEnd"/>
-      <w:r>
-        <w:t>Global Instance here) and that’s why it is still the same object.</w:t>
+        <w:t>Although we are creating new Object but we are still setting to the Me(Global Instance here) and that’s why it is still the same object.</w:t>
       </w:r>
     </w:p>
     <w:p>
@@ -838,23 +631,7 @@
     </w:p>
     <w:p>
       <w:r>
-        <w:t xml:space="preserve">Now check this with the </w:t>
-      </w:r>
-      <w:proofErr w:type="spellStart"/>
-      <w:r>
-        <w:t>GetMe</w:t>
-      </w:r>
-      <w:proofErr w:type="spellEnd"/>
-      <w:r>
-        <w:t xml:space="preserve"> property added and being </w:t>
-      </w:r>
-      <w:proofErr w:type="gramStart"/>
-      <w:r>
-        <w:t>used :</w:t>
-      </w:r>
-      <w:proofErr w:type="gramEnd"/>
-      <w:r>
-        <w:t xml:space="preserve"> </w:t>
+        <w:t xml:space="preserve">Now check this with the GetMe property added and being used : </w:t>
       </w:r>
     </w:p>
     <w:p>
@@ -942,44 +719,60 @@
     </w:p>
     <w:p>
       <w:r>
-        <w:t xml:space="preserve">And Maybe You are </w:t>
-      </w:r>
-      <w:proofErr w:type="spellStart"/>
-      <w:r>
-        <w:t>thinkning</w:t>
-      </w:r>
-      <w:proofErr w:type="spellEnd"/>
-      <w:r>
-        <w:t xml:space="preserve"> what the hell again same output? Okay we did a small mistake here. We set Create = </w:t>
-      </w:r>
-      <w:proofErr w:type="spellStart"/>
-      <w:proofErr w:type="gramStart"/>
-      <w:r>
-        <w:t>GetMe</w:t>
-      </w:r>
-      <w:proofErr w:type="spellEnd"/>
-      <w:r>
-        <w:t>(</w:t>
-      </w:r>
-      <w:proofErr w:type="gramEnd"/>
-      <w:r>
-        <w:t xml:space="preserve">This one is being called on the Global instance) and that’s why still it is being referred by </w:t>
-      </w:r>
-      <w:r>
-        <w:t xml:space="preserve">two different variable her. But if you change that to Set Create </w:t>
-      </w:r>
-      <w:proofErr w:type="gramStart"/>
-      <w:r>
-        <w:t>= .</w:t>
-      </w:r>
-      <w:proofErr w:type="spellStart"/>
-      <w:r>
-        <w:t>GetMe</w:t>
-      </w:r>
-      <w:proofErr w:type="spellEnd"/>
-      <w:proofErr w:type="gramEnd"/>
-      <w:r>
-        <w:t xml:space="preserve"> then you will get different result. Let me show you.</w:t>
+        <w:t xml:space="preserve">And Maybe You are thinkning what the hell again same output? Okay we did a small mistake here. We set Create = GetMe(This one is being called on the Global instance) and that’s why still it is being referred by </w:t>
+      </w:r>
+      <w:r>
+        <w:t>two different variable her. But if you change that to Set Create = .GetMe then you will get different result. Let me show you.</w:t>
+      </w:r>
+    </w:p>
+    <w:p>
+      <w:r>
+        <w:lastRenderedPageBreak/>
+        <w:drawing>
+          <wp:inline distT="0" distB="0" distL="0" distR="0" wp14:anchorId="60E03DBA" wp14:editId="3C3FFD71">
+            <wp:extent cx="5943600" cy="2983865"/>
+            <wp:effectExtent l="0" t="0" r="0" b="6985"/>
+            <wp:docPr id="17" name="Picture 17"/>
+            <wp:cNvGraphicFramePr>
+              <a:graphicFrameLocks xmlns:a="http://schemas.openxmlformats.org/drawingml/2006/main" noChangeAspect="1"/>
+            </wp:cNvGraphicFramePr>
+            <a:graphic xmlns:a="http://schemas.openxmlformats.org/drawingml/2006/main">
+              <a:graphicData uri="http://schemas.openxmlformats.org/drawingml/2006/picture">
+                <pic:pic xmlns:pic="http://schemas.openxmlformats.org/drawingml/2006/picture">
+                  <pic:nvPicPr>
+                    <pic:cNvPr id="1" name=""/>
+                    <pic:cNvPicPr/>
+                  </pic:nvPicPr>
+                  <pic:blipFill>
+                    <a:blip r:embed="rId18"/>
+                    <a:stretch>
+                      <a:fillRect/>
+                    </a:stretch>
+                  </pic:blipFill>
+                  <pic:spPr>
+                    <a:xfrm>
+                      <a:off x="0" y="0"/>
+                      <a:ext cx="5943600" cy="2983865"/>
+                    </a:xfrm>
+                    <a:prstGeom prst="rect">
+                      <a:avLst/>
+                    </a:prstGeom>
+                  </pic:spPr>
+                </pic:pic>
+              </a:graphicData>
+            </a:graphic>
+          </wp:inline>
+        </w:drawing>
+      </w:r>
+    </w:p>
+    <w:p>
+      <w:r>
+        <w:t>Here is the code and output. Now Probably you are thinking why the difference? It lies with the dot</w:t>
+      </w:r>
+    </w:p>
+    <w:p>
+      <w:r>
+        <w:t>When we are using .dot then we are calling GetMe property on the With New Person(On the fly object&gt;&gt; With is holding object reference but you can’t assign that to a variable except in this property way). So it is returning the new object instead of that Me Global Object.</w:t>
       </w:r>
     </w:p>
     <w:p/>

</xml_diff>

<commit_message>
Explanation has been added
</commit_message>
<xml_diff>
--- a/Details.docx
+++ b/Details.docx
@@ -3,24 +3,65 @@
 <w:document xmlns:wpc="http://schemas.microsoft.com/office/word/2010/wordprocessingCanvas" xmlns:cx="http://schemas.microsoft.com/office/drawing/2014/chartex" xmlns:cx1="http://schemas.microsoft.com/office/drawing/2015/9/8/chartex" xmlns:cx2="http://schemas.microsoft.com/office/drawing/2015/10/21/chartex" xmlns:cx3="http://schemas.microsoft.com/office/drawing/2016/5/9/chartex" xmlns:cx4="http://schemas.microsoft.com/office/drawing/2016/5/10/chartex" xmlns:cx5="http://schemas.microsoft.com/office/drawing/2016/5/11/chartex" xmlns:cx6="http://schemas.microsoft.com/office/drawing/2016/5/12/chartex" xmlns:cx7="http://schemas.microsoft.com/office/drawing/2016/5/13/chartex" xmlns:cx8="http://schemas.microsoft.com/office/drawing/2016/5/14/chartex" xmlns:mc="http://schemas.openxmlformats.org/markup-compatibility/2006" xmlns:aink="http://schemas.microsoft.com/office/drawing/2016/ink" xmlns:am3d="http://schemas.microsoft.com/office/drawing/2017/model3d" xmlns:o="urn:schemas-microsoft-com:office:office" xmlns:r="http://schemas.openxmlformats.org/officeDocument/2006/relationships" xmlns:m="http://schemas.openxmlformats.org/officeDocument/2006/math" xmlns:v="urn:schemas-microsoft-com:vml" xmlns:wp14="http://schemas.microsoft.com/office/word/2010/wordprocessingDrawing" xmlns:wp="http://schemas.openxmlformats.org/drawingml/2006/wordprocessingDrawing" xmlns:w10="urn:schemas-microsoft-com:office:word" xmlns:w="http://schemas.openxmlformats.org/wordprocessingml/2006/main" xmlns:w14="http://schemas.microsoft.com/office/word/2010/wordml" xmlns:w15="http://schemas.microsoft.com/office/word/2012/wordml" xmlns:w16cex="http://schemas.microsoft.com/office/word/2018/wordml/cex" xmlns:w16cid="http://schemas.microsoft.com/office/word/2016/wordml/cid" xmlns:w16="http://schemas.microsoft.com/office/word/2018/wordml" xmlns:w16sdtdh="http://schemas.microsoft.com/office/word/2020/wordml/sdtdatahash" xmlns:w16se="http://schemas.microsoft.com/office/word/2015/wordml/symex" xmlns:wpg="http://schemas.microsoft.com/office/word/2010/wordprocessingGroup" xmlns:wpi="http://schemas.microsoft.com/office/word/2010/wordprocessingInk" xmlns:wne="http://schemas.microsoft.com/office/word/2006/wordml" xmlns:wps="http://schemas.microsoft.com/office/word/2010/wordprocessingShape" mc:Ignorable="w14 w15 w16se w16cid w16 w16cex w16sdtdh wp14">
   <w:body>
     <w:p>
-      <w:r>
+      <w:pPr>
+        <w:rPr>
+          <w:rFonts w:ascii="Times New Roman" w:hAnsi="Times New Roman" w:cs="Times New Roman"/>
+          <w:sz w:val="28"/>
+        </w:rPr>
+      </w:pPr>
+      <w:r>
+        <w:rPr>
+          <w:rFonts w:ascii="Times New Roman" w:hAnsi="Times New Roman" w:cs="Times New Roman"/>
+          <w:sz w:val="28"/>
+        </w:rPr>
         <w:t xml:space="preserve">So here is the simple </w:t>
       </w:r>
-      <w:proofErr w:type="spellStart"/>
-      <w:r>
-        <w:t>userform</w:t>
-      </w:r>
-      <w:proofErr w:type="spellEnd"/>
-    </w:p>
-    <w:p>
-      <w:r>
-        <w:rPr>
+      <w:r>
+        <w:rPr>
+          <w:rFonts w:ascii="Times New Roman" w:hAnsi="Times New Roman" w:cs="Times New Roman"/>
+          <w:sz w:val="28"/>
+        </w:rPr>
+        <w:t>U</w:t>
+      </w:r>
+      <w:r>
+        <w:rPr>
+          <w:rFonts w:ascii="Times New Roman" w:hAnsi="Times New Roman" w:cs="Times New Roman"/>
+          <w:sz w:val="28"/>
+        </w:rPr>
+        <w:t>ser</w:t>
+      </w:r>
+      <w:r>
+        <w:rPr>
+          <w:rFonts w:ascii="Times New Roman" w:hAnsi="Times New Roman" w:cs="Times New Roman"/>
+          <w:sz w:val="28"/>
+        </w:rPr>
+        <w:t>F</w:t>
+      </w:r>
+      <w:r>
+        <w:rPr>
+          <w:rFonts w:ascii="Times New Roman" w:hAnsi="Times New Roman" w:cs="Times New Roman"/>
+          <w:sz w:val="28"/>
+        </w:rPr>
+        <w:t>orm</w:t>
+      </w:r>
+    </w:p>
+    <w:p>
+      <w:pPr>
+        <w:rPr>
+          <w:rFonts w:ascii="Times New Roman" w:hAnsi="Times New Roman" w:cs="Times New Roman"/>
+          <w:sz w:val="28"/>
+        </w:rPr>
+      </w:pPr>
+      <w:r>
+        <w:rPr>
+          <w:rFonts w:ascii="Times New Roman" w:hAnsi="Times New Roman" w:cs="Times New Roman"/>
           <w:noProof/>
+          <w:sz w:val="28"/>
         </w:rPr>
         <w:drawing>
-          <wp:inline distT="0" distB="0" distL="0" distR="0" wp14:anchorId="5DAFD4DE" wp14:editId="3D8643FB">
+          <wp:inline distT="0" distB="0" distL="0" distR="0" wp14:anchorId="5DAFD4DE" wp14:editId="5CD3B68B">
             <wp:extent cx="3334215" cy="2534004"/>
-            <wp:effectExtent l="0" t="0" r="0" b="0"/>
+            <wp:effectExtent l="76200" t="76200" r="133350" b="133350"/>
             <wp:docPr id="1" name="Picture 1"/>
             <wp:cNvGraphicFramePr>
               <a:graphicFrameLocks xmlns:a="http://schemas.openxmlformats.org/drawingml/2006/main" noChangeAspect="1"/>
@@ -46,6 +87,20 @@
                     <a:prstGeom prst="rect">
                       <a:avLst/>
                     </a:prstGeom>
+                    <a:ln w="38100" cap="sq">
+                      <a:solidFill>
+                        <a:srgbClr val="000000"/>
+                      </a:solidFill>
+                      <a:prstDash val="solid"/>
+                      <a:miter lim="800000"/>
+                    </a:ln>
+                    <a:effectLst>
+                      <a:outerShdw blurRad="50800" dist="38100" dir="2700000" algn="tl" rotWithShape="0">
+                        <a:srgbClr val="000000">
+                          <a:alpha val="43000"/>
+                        </a:srgbClr>
+                      </a:outerShdw>
+                    </a:effectLst>
                   </pic:spPr>
                 </pic:pic>
               </a:graphicData>
@@ -55,61 +110,133 @@
       </w:r>
     </w:p>
     <w:p>
-      <w:r>
+      <w:pPr>
+        <w:rPr>
+          <w:rFonts w:ascii="Times New Roman" w:hAnsi="Times New Roman" w:cs="Times New Roman"/>
+          <w:sz w:val="28"/>
+        </w:rPr>
+      </w:pPr>
+      <w:r>
+        <w:rPr>
+          <w:rFonts w:ascii="Times New Roman" w:hAnsi="Times New Roman" w:cs="Times New Roman"/>
+          <w:sz w:val="28"/>
+        </w:rPr>
         <w:t xml:space="preserve">So as company name </w:t>
       </w:r>
-      <w:proofErr w:type="gramStart"/>
-      <w:r>
-        <w:t>label</w:t>
-      </w:r>
-      <w:proofErr w:type="gramEnd"/>
-      <w:r>
+      <w:r>
+        <w:rPr>
+          <w:rFonts w:ascii="Times New Roman" w:hAnsi="Times New Roman" w:cs="Times New Roman"/>
+          <w:sz w:val="28"/>
+          <w:highlight w:val="green"/>
+        </w:rPr>
+        <w:t>L</w:t>
+      </w:r>
+      <w:r>
+        <w:rPr>
+          <w:rFonts w:ascii="Times New Roman" w:hAnsi="Times New Roman" w:cs="Times New Roman"/>
+          <w:sz w:val="28"/>
+          <w:highlight w:val="green"/>
+        </w:rPr>
+        <w:t>abel</w:t>
+      </w:r>
+      <w:r>
+        <w:rPr>
+          <w:rFonts w:ascii="Times New Roman" w:hAnsi="Times New Roman" w:cs="Times New Roman"/>
+          <w:sz w:val="28"/>
+        </w:rPr>
         <w:t xml:space="preserve"> I used </w:t>
       </w:r>
       <w:r>
         <w:rPr>
-          <w:sz w:val="28"/>
-          <w:szCs w:val="36"/>
+          <w:rFonts w:ascii="Times New Roman" w:hAnsi="Times New Roman" w:cs="Times New Roman"/>
+          <w:sz w:val="28"/>
           <w:highlight w:val="yellow"/>
         </w:rPr>
         <w:t>XYZ Company</w:t>
       </w:r>
       <w:r>
         <w:rPr>
-          <w:sz w:val="28"/>
-          <w:szCs w:val="36"/>
-        </w:rPr>
-        <w:t xml:space="preserve"> </w:t>
-      </w:r>
-      <w:r>
-        <w:t xml:space="preserve">in design time. </w:t>
-      </w:r>
-      <w:proofErr w:type="gramStart"/>
-      <w:r>
-        <w:t>So</w:t>
-      </w:r>
-      <w:proofErr w:type="gramEnd"/>
-      <w:r>
-        <w:t xml:space="preserve"> all the instance will have that if I don’t change them. Now </w:t>
-      </w:r>
-      <w:proofErr w:type="gramStart"/>
-      <w:r>
-        <w:t>Here</w:t>
-      </w:r>
-      <w:proofErr w:type="gramEnd"/>
-      <w:r>
-        <w:t xml:space="preserve"> is the code for the Create Function </w:t>
-      </w:r>
-    </w:p>
-    <w:p>
-      <w:r>
-        <w:rPr>
+          <w:rFonts w:ascii="Times New Roman" w:hAnsi="Times New Roman" w:cs="Times New Roman"/>
+          <w:sz w:val="28"/>
+        </w:rPr>
+        <w:t xml:space="preserve"> in design time. So</w:t>
+      </w:r>
+      <w:r>
+        <w:rPr>
+          <w:rFonts w:ascii="Times New Roman" w:hAnsi="Times New Roman" w:cs="Times New Roman"/>
+          <w:sz w:val="28"/>
+        </w:rPr>
+        <w:t>,</w:t>
+      </w:r>
+      <w:r>
+        <w:rPr>
+          <w:rFonts w:ascii="Times New Roman" w:hAnsi="Times New Roman" w:cs="Times New Roman"/>
+          <w:sz w:val="28"/>
+        </w:rPr>
+        <w:t xml:space="preserve"> all the instance will have that if I don’t change th</w:t>
+      </w:r>
+      <w:r>
+        <w:rPr>
+          <w:rFonts w:ascii="Times New Roman" w:hAnsi="Times New Roman" w:cs="Times New Roman"/>
+          <w:sz w:val="28"/>
+        </w:rPr>
+        <w:t>at</w:t>
+      </w:r>
+      <w:r>
+        <w:rPr>
+          <w:rFonts w:ascii="Times New Roman" w:hAnsi="Times New Roman" w:cs="Times New Roman"/>
+          <w:sz w:val="28"/>
+        </w:rPr>
+        <w:t>. Now Here</w:t>
+      </w:r>
+      <w:r>
+        <w:rPr>
+          <w:rFonts w:ascii="Times New Roman" w:hAnsi="Times New Roman" w:cs="Times New Roman"/>
+          <w:sz w:val="28"/>
+        </w:rPr>
+        <w:t>,</w:t>
+      </w:r>
+      <w:r>
+        <w:rPr>
+          <w:rFonts w:ascii="Times New Roman" w:hAnsi="Times New Roman" w:cs="Times New Roman"/>
+          <w:sz w:val="28"/>
+        </w:rPr>
+        <w:t xml:space="preserve"> is the code for the </w:t>
+      </w:r>
+      <w:r>
+        <w:rPr>
+          <w:rFonts w:ascii="Times New Roman" w:hAnsi="Times New Roman" w:cs="Times New Roman"/>
+          <w:sz w:val="28"/>
+          <w:highlight w:val="green"/>
+        </w:rPr>
+        <w:t>Create</w:t>
+      </w:r>
+      <w:r>
+        <w:rPr>
+          <w:rFonts w:ascii="Times New Roman" w:hAnsi="Times New Roman" w:cs="Times New Roman"/>
+          <w:sz w:val="28"/>
+        </w:rPr>
+        <w:t xml:space="preserve"> Function </w:t>
+      </w:r>
+    </w:p>
+    <w:p>
+      <w:pPr>
+        <w:rPr>
+          <w:rFonts w:ascii="Times New Roman" w:hAnsi="Times New Roman" w:cs="Times New Roman"/>
+          <w:sz w:val="28"/>
+        </w:rPr>
+      </w:pPr>
+      <w:r>
+        <w:rPr>
+          <w:rFonts w:ascii="Times New Roman" w:hAnsi="Times New Roman" w:cs="Times New Roman"/>
           <w:noProof/>
-        </w:rPr>
+          <w:sz w:val="28"/>
+        </w:rPr>
+        <w:lastRenderedPageBreak/>
         <w:drawing>
-          <wp:inline distT="0" distB="0" distL="0" distR="0" wp14:anchorId="60DC15BB" wp14:editId="65E09A13">
+          <wp:inline distT="0" distB="0" distL="0" distR="0" wp14:anchorId="60DC15BB" wp14:editId="71909C17">
             <wp:extent cx="5943600" cy="4569460"/>
-            <wp:effectExtent l="0" t="0" r="0" b="2540"/>
+            <wp:effectExtent l="76200" t="76200" r="133350" b="135890"/>
             <wp:docPr id="2" name="Picture 2"/>
             <wp:cNvGraphicFramePr>
               <a:graphicFrameLocks xmlns:a="http://schemas.openxmlformats.org/drawingml/2006/main" noChangeAspect="1"/>
@@ -135,6 +262,20 @@
                     <a:prstGeom prst="rect">
                       <a:avLst/>
                     </a:prstGeom>
+                    <a:ln w="38100" cap="sq">
+                      <a:solidFill>
+                        <a:srgbClr val="000000"/>
+                      </a:solidFill>
+                      <a:prstDash val="solid"/>
+                      <a:miter lim="800000"/>
+                    </a:ln>
+                    <a:effectLst>
+                      <a:outerShdw blurRad="50800" dist="38100" dir="2700000" algn="tl" rotWithShape="0">
+                        <a:srgbClr val="000000">
+                          <a:alpha val="43000"/>
+                        </a:srgbClr>
+                      </a:outerShdw>
+                    </a:effectLst>
                   </pic:spPr>
                 </pic:pic>
               </a:graphicData>
@@ -144,75 +285,241 @@
       </w:r>
     </w:p>
     <w:p>
-      <w:r>
+      <w:pPr>
+        <w:rPr>
+          <w:rFonts w:ascii="Times New Roman" w:hAnsi="Times New Roman" w:cs="Times New Roman"/>
+          <w:sz w:val="28"/>
+        </w:rPr>
+      </w:pPr>
+      <w:r>
+        <w:rPr>
+          <w:rFonts w:ascii="Times New Roman" w:hAnsi="Times New Roman" w:cs="Times New Roman"/>
+          <w:sz w:val="28"/>
+          <w:highlight w:val="green"/>
+        </w:rPr>
+        <w:t>Look Carefully in the comments</w:t>
+      </w:r>
+      <w:r>
+        <w:rPr>
+          <w:rFonts w:ascii="Times New Roman" w:hAnsi="Times New Roman" w:cs="Times New Roman"/>
+          <w:sz w:val="28"/>
+        </w:rPr>
+        <w:t xml:space="preserve">. </w:t>
+      </w:r>
+      <w:r>
+        <w:rPr>
+          <w:rFonts w:ascii="Times New Roman" w:hAnsi="Times New Roman" w:cs="Times New Roman"/>
+          <w:sz w:val="28"/>
+        </w:rPr>
+        <w:t>So,</w:t>
+      </w:r>
+      <w:r>
+        <w:rPr>
+          <w:rFonts w:ascii="Times New Roman" w:hAnsi="Times New Roman" w:cs="Times New Roman"/>
+          <w:sz w:val="28"/>
+        </w:rPr>
+        <w:t xml:space="preserve"> I am changing the caption for company using Ref(</w:t>
+      </w:r>
+      <w:r>
+        <w:rPr>
+          <w:rFonts w:ascii="Times New Roman" w:hAnsi="Times New Roman" w:cs="Times New Roman"/>
+          <w:sz w:val="28"/>
+          <w:highlight w:val="yellow"/>
+        </w:rPr>
+        <w:t>CurrentEmployeeForm</w:t>
+      </w:r>
+      <w:r>
+        <w:rPr>
+          <w:rFonts w:ascii="Times New Roman" w:hAnsi="Times New Roman" w:cs="Times New Roman"/>
+          <w:sz w:val="28"/>
+        </w:rPr>
+        <w:t xml:space="preserve">) but in case of Employee Name list I am using </w:t>
+      </w:r>
+      <w:r>
+        <w:rPr>
+          <w:rFonts w:ascii="Times New Roman" w:hAnsi="Times New Roman" w:cs="Times New Roman"/>
+          <w:sz w:val="28"/>
+          <w:highlight w:val="green"/>
+        </w:rPr>
+        <w:t>Me</w:t>
+      </w:r>
+      <w:r>
+        <w:rPr>
+          <w:rFonts w:ascii="Times New Roman" w:hAnsi="Times New Roman" w:cs="Times New Roman"/>
+          <w:sz w:val="28"/>
+        </w:rPr>
+        <w:t xml:space="preserve"> keyword.</w:t>
+      </w:r>
+    </w:p>
+    <w:p>
+      <w:pPr>
+        <w:rPr>
+          <w:rFonts w:ascii="Times New Roman" w:hAnsi="Times New Roman" w:cs="Times New Roman"/>
+          <w:sz w:val="28"/>
+        </w:rPr>
+      </w:pPr>
+      <w:r>
+        <w:rPr>
+          <w:rFonts w:ascii="Times New Roman" w:hAnsi="Times New Roman" w:cs="Times New Roman"/>
+          <w:sz w:val="28"/>
+        </w:rPr>
+        <w:t xml:space="preserve">So As Userform </w:t>
+      </w:r>
+      <w:r>
+        <w:rPr>
+          <w:rFonts w:ascii="Times New Roman" w:hAnsi="Times New Roman" w:cs="Times New Roman"/>
+          <w:sz w:val="28"/>
+          <w:highlight w:val="green"/>
+        </w:rPr>
+        <w:t>PredeclaredId</w:t>
+      </w:r>
+      <w:r>
+        <w:rPr>
+          <w:rFonts w:ascii="Times New Roman" w:hAnsi="Times New Roman" w:cs="Times New Roman"/>
+          <w:sz w:val="28"/>
+        </w:rPr>
+        <w:t xml:space="preserve"> is set to true that’s why we have one </w:t>
+      </w:r>
+      <w:r>
+        <w:rPr>
+          <w:rFonts w:ascii="Times New Roman" w:hAnsi="Times New Roman" w:cs="Times New Roman"/>
+          <w:sz w:val="28"/>
+        </w:rPr>
+        <w:t>G</w:t>
+      </w:r>
+      <w:r>
+        <w:rPr>
+          <w:rFonts w:ascii="Times New Roman" w:hAnsi="Times New Roman" w:cs="Times New Roman"/>
+          <w:sz w:val="28"/>
+        </w:rPr>
+        <w:t>lobal object and another is that new up (</w:t>
+      </w:r>
+      <w:r>
+        <w:rPr>
+          <w:rFonts w:ascii="Times New Roman" w:hAnsi="Times New Roman" w:cs="Times New Roman"/>
+          <w:sz w:val="28"/>
+          <w:highlight w:val="yellow"/>
+        </w:rPr>
+        <w:t>CurrentEmployeeForm</w:t>
+      </w:r>
+      <w:r>
+        <w:rPr>
+          <w:rFonts w:ascii="Times New Roman" w:hAnsi="Times New Roman" w:cs="Times New Roman"/>
+          <w:sz w:val="28"/>
+        </w:rPr>
+        <w:t>). So Basically</w:t>
+      </w:r>
+      <w:r>
+        <w:rPr>
+          <w:rFonts w:ascii="Times New Roman" w:hAnsi="Times New Roman" w:cs="Times New Roman"/>
+          <w:sz w:val="28"/>
+        </w:rPr>
+        <w:t>,</w:t>
+      </w:r>
+      <w:r>
+        <w:rPr>
+          <w:rFonts w:ascii="Times New Roman" w:hAnsi="Times New Roman" w:cs="Times New Roman"/>
+          <w:sz w:val="28"/>
+        </w:rPr>
+        <w:t xml:space="preserve"> Me is referencing that Global object till the Create function is in the </w:t>
+      </w:r>
+      <w:r>
+        <w:rPr>
+          <w:rFonts w:ascii="Times New Roman" w:hAnsi="Times New Roman" w:cs="Times New Roman"/>
+          <w:sz w:val="28"/>
+          <w:highlight w:val="green"/>
+        </w:rPr>
+        <w:t>C</w:t>
+      </w:r>
+      <w:r>
+        <w:rPr>
+          <w:rFonts w:ascii="Times New Roman" w:hAnsi="Times New Roman" w:cs="Times New Roman"/>
+          <w:sz w:val="28"/>
+          <w:highlight w:val="green"/>
+        </w:rPr>
+        <w:t>all stack</w:t>
+      </w:r>
+      <w:r>
+        <w:rPr>
+          <w:rFonts w:ascii="Times New Roman" w:hAnsi="Times New Roman" w:cs="Times New Roman"/>
+          <w:sz w:val="28"/>
+        </w:rPr>
+        <w:t>.</w:t>
+      </w:r>
+    </w:p>
+    <w:p>
+      <w:pPr>
+        <w:rPr>
+          <w:rFonts w:ascii="Times New Roman" w:hAnsi="Times New Roman" w:cs="Times New Roman"/>
+          <w:sz w:val="28"/>
+        </w:rPr>
+      </w:pPr>
+    </w:p>
+    <w:p>
+      <w:pPr>
+        <w:rPr>
+          <w:rFonts w:ascii="Times New Roman" w:hAnsi="Times New Roman" w:cs="Times New Roman"/>
+          <w:sz w:val="28"/>
+        </w:rPr>
+      </w:pPr>
+    </w:p>
+    <w:p>
+      <w:pPr>
+        <w:rPr>
+          <w:rFonts w:ascii="Times New Roman" w:hAnsi="Times New Roman" w:cs="Times New Roman"/>
+          <w:sz w:val="28"/>
+        </w:rPr>
+      </w:pPr>
+    </w:p>
+    <w:p>
+      <w:pPr>
+        <w:rPr>
+          <w:rFonts w:ascii="Times New Roman" w:hAnsi="Times New Roman" w:cs="Times New Roman"/>
+          <w:sz w:val="28"/>
+        </w:rPr>
+      </w:pPr>
+    </w:p>
+    <w:p>
+      <w:pPr>
+        <w:rPr>
+          <w:rFonts w:ascii="Times New Roman" w:hAnsi="Times New Roman" w:cs="Times New Roman"/>
+          <w:sz w:val="28"/>
+        </w:rPr>
+      </w:pPr>
+    </w:p>
+    <w:p>
+      <w:pPr>
+        <w:rPr>
+          <w:rFonts w:ascii="Times New Roman" w:hAnsi="Times New Roman" w:cs="Times New Roman"/>
+          <w:sz w:val="28"/>
+        </w:rPr>
+      </w:pPr>
+      <w:r>
+        <w:rPr>
+          <w:rFonts w:ascii="Times New Roman" w:hAnsi="Times New Roman" w:cs="Times New Roman"/>
+          <w:sz w:val="28"/>
+        </w:rPr>
         <w:lastRenderedPageBreak/>
-        <w:t xml:space="preserve">Look Carefully in the comments. So I am changing the caption for company using </w:t>
-      </w:r>
-      <w:proofErr w:type="gramStart"/>
-      <w:r>
-        <w:t>Ref(</w:t>
-      </w:r>
-      <w:proofErr w:type="spellStart"/>
-      <w:proofErr w:type="gramEnd"/>
-      <w:r>
-        <w:t>CurrentEmployeeForm</w:t>
-      </w:r>
-      <w:proofErr w:type="spellEnd"/>
-      <w:r>
-        <w:t>) but in case of Employee Name list I am using Me keyword.</w:t>
-      </w:r>
-    </w:p>
-    <w:p>
-      <w:r>
-        <w:t xml:space="preserve">So As </w:t>
-      </w:r>
-      <w:proofErr w:type="spellStart"/>
-      <w:r>
-        <w:t>Userform</w:t>
-      </w:r>
-      <w:proofErr w:type="spellEnd"/>
-      <w:r>
-        <w:t xml:space="preserve"> </w:t>
-      </w:r>
-      <w:proofErr w:type="spellStart"/>
-      <w:r>
-        <w:t>PredeclaredId</w:t>
-      </w:r>
-      <w:proofErr w:type="spellEnd"/>
-      <w:r>
-        <w:t xml:space="preserve"> is set to true that’s why we have one global object and another is that new up (</w:t>
-      </w:r>
-      <w:proofErr w:type="spellStart"/>
-      <w:r>
-        <w:t>CurrentEmployeeForm</w:t>
-      </w:r>
-      <w:proofErr w:type="spellEnd"/>
-      <w:r>
-        <w:t xml:space="preserve">). So </w:t>
-      </w:r>
-      <w:proofErr w:type="gramStart"/>
-      <w:r>
-        <w:t>Basically</w:t>
-      </w:r>
-      <w:proofErr w:type="gramEnd"/>
-      <w:r>
-        <w:t xml:space="preserve"> Me is referencing that Global object till the Create function is in the call stack.</w:t>
-      </w:r>
-    </w:p>
-    <w:p>
-      <w:r>
         <w:t xml:space="preserve">Here is the driver code: </w:t>
       </w:r>
     </w:p>
     <w:p>
-      <w:r>
-        <w:rPr>
+      <w:pPr>
+        <w:rPr>
+          <w:rFonts w:ascii="Times New Roman" w:hAnsi="Times New Roman" w:cs="Times New Roman"/>
+          <w:sz w:val="28"/>
+        </w:rPr>
+      </w:pPr>
+      <w:r>
+        <w:rPr>
+          <w:rFonts w:ascii="Times New Roman" w:hAnsi="Times New Roman" w:cs="Times New Roman"/>
           <w:noProof/>
+          <w:sz w:val="28"/>
         </w:rPr>
         <w:drawing>
-          <wp:inline distT="0" distB="0" distL="0" distR="0" wp14:anchorId="5127AA70" wp14:editId="1B561FF4">
+          <wp:inline distT="0" distB="0" distL="0" distR="0" wp14:anchorId="5127AA70" wp14:editId="6CEE1E06">
             <wp:extent cx="5943600" cy="2829560"/>
-            <wp:effectExtent l="0" t="0" r="0" b="8890"/>
+            <wp:effectExtent l="76200" t="76200" r="133350" b="142240"/>
             <wp:docPr id="3" name="Picture 3"/>
             <wp:cNvGraphicFramePr>
               <a:graphicFrameLocks xmlns:a="http://schemas.openxmlformats.org/drawingml/2006/main" noChangeAspect="1"/>
@@ -238,6 +545,20 @@
                     <a:prstGeom prst="rect">
                       <a:avLst/>
                     </a:prstGeom>
+                    <a:ln w="38100" cap="sq">
+                      <a:solidFill>
+                        <a:srgbClr val="000000"/>
+                      </a:solidFill>
+                      <a:prstDash val="solid"/>
+                      <a:miter lim="800000"/>
+                    </a:ln>
+                    <a:effectLst>
+                      <a:outerShdw blurRad="50800" dist="38100" dir="2700000" algn="tl" rotWithShape="0">
+                        <a:srgbClr val="000000">
+                          <a:alpha val="43000"/>
+                        </a:srgbClr>
+                      </a:outerShdw>
+                    </a:effectLst>
                   </pic:spPr>
                 </pic:pic>
               </a:graphicData>
@@ -247,19 +568,37 @@
       </w:r>
     </w:p>
     <w:p>
-      <w:r>
+      <w:pPr>
+        <w:rPr>
+          <w:rFonts w:ascii="Times New Roman" w:hAnsi="Times New Roman" w:cs="Times New Roman"/>
+          <w:sz w:val="28"/>
+        </w:rPr>
+      </w:pPr>
+      <w:r>
+        <w:rPr>
+          <w:rFonts w:ascii="Times New Roman" w:hAnsi="Times New Roman" w:cs="Times New Roman"/>
+          <w:sz w:val="28"/>
+        </w:rPr>
         <w:t xml:space="preserve"> And the output: </w:t>
       </w:r>
     </w:p>
     <w:p>
-      <w:r>
-        <w:rPr>
+      <w:pPr>
+        <w:rPr>
+          <w:rFonts w:ascii="Times New Roman" w:hAnsi="Times New Roman" w:cs="Times New Roman"/>
+          <w:sz w:val="28"/>
+        </w:rPr>
+      </w:pPr>
+      <w:r>
+        <w:rPr>
+          <w:rFonts w:ascii="Times New Roman" w:hAnsi="Times New Roman" w:cs="Times New Roman"/>
           <w:noProof/>
+          <w:sz w:val="28"/>
         </w:rPr>
         <w:drawing>
-          <wp:inline distT="0" distB="0" distL="0" distR="0" wp14:anchorId="57F8A987" wp14:editId="1F22559B">
+          <wp:inline distT="0" distB="0" distL="0" distR="0" wp14:anchorId="57F8A987" wp14:editId="34CC38E6">
             <wp:extent cx="5943600" cy="2070100"/>
-            <wp:effectExtent l="0" t="0" r="0" b="6350"/>
+            <wp:effectExtent l="76200" t="76200" r="133350" b="139700"/>
             <wp:docPr id="5" name="Picture 5"/>
             <wp:cNvGraphicFramePr>
               <a:graphicFrameLocks xmlns:a="http://schemas.openxmlformats.org/drawingml/2006/main" noChangeAspect="1"/>
@@ -285,6 +624,20 @@
                     <a:prstGeom prst="rect">
                       <a:avLst/>
                     </a:prstGeom>
+                    <a:ln w="38100" cap="sq">
+                      <a:solidFill>
+                        <a:srgbClr val="000000"/>
+                      </a:solidFill>
+                      <a:prstDash val="solid"/>
+                      <a:miter lim="800000"/>
+                    </a:ln>
+                    <a:effectLst>
+                      <a:outerShdw blurRad="50800" dist="38100" dir="2700000" algn="tl" rotWithShape="0">
+                        <a:srgbClr val="000000">
+                          <a:alpha val="43000"/>
+                        </a:srgbClr>
+                      </a:outerShdw>
+                    </a:effectLst>
                   </pic:spPr>
                 </pic:pic>
               </a:graphicData>
@@ -293,75 +646,152 @@
         </w:drawing>
       </w:r>
       <w:r>
+        <w:rPr>
+          <w:rFonts w:ascii="Times New Roman" w:hAnsi="Times New Roman" w:cs="Times New Roman"/>
+          <w:sz w:val="28"/>
+        </w:rPr>
         <w:t xml:space="preserve">See Caption and the </w:t>
       </w:r>
-      <w:proofErr w:type="spellStart"/>
-      <w:r>
-        <w:t>combobox</w:t>
-      </w:r>
-      <w:proofErr w:type="spellEnd"/>
-      <w:r>
-        <w:t xml:space="preserve"> data.  The one which is created from the Create function has set the Label properly but it doesn’t have the Employee </w:t>
-      </w:r>
-      <w:proofErr w:type="gramStart"/>
-      <w:r>
-        <w:t>list(</w:t>
-      </w:r>
-      <w:proofErr w:type="gramEnd"/>
-      <w:r>
-        <w:t xml:space="preserve">Believe me or test it). But the Global </w:t>
-      </w:r>
-      <w:proofErr w:type="gramStart"/>
-      <w:r>
-        <w:t>one  has</w:t>
-      </w:r>
-      <w:proofErr w:type="gramEnd"/>
-      <w:r>
-        <w:t xml:space="preserve"> the Employee List but it doesn’t have the updated Company name. </w:t>
-      </w:r>
-      <w:proofErr w:type="gramStart"/>
-      <w:r>
+      <w:r>
+        <w:rPr>
+          <w:rFonts w:ascii="Times New Roman" w:hAnsi="Times New Roman" w:cs="Times New Roman"/>
+          <w:sz w:val="28"/>
+        </w:rPr>
+        <w:t>C</w:t>
+      </w:r>
+      <w:r>
+        <w:rPr>
+          <w:rFonts w:ascii="Times New Roman" w:hAnsi="Times New Roman" w:cs="Times New Roman"/>
+          <w:sz w:val="28"/>
+        </w:rPr>
+        <w:t>ombobox data.  The one which is created from the Create function has set the Label properly but it doesn’t have the Employee list(Believe me or test it). But the Global one has the Employee List but it doesn’t have the updated Company name.</w:t>
+      </w:r>
+      <w:r>
+        <w:rPr>
+          <w:rFonts w:ascii="Times New Roman" w:hAnsi="Times New Roman" w:cs="Times New Roman"/>
+          <w:sz w:val="28"/>
+        </w:rPr>
+        <w:t xml:space="preserve"> </w:t>
+      </w:r>
+      <w:r>
+        <w:rPr>
+          <w:rFonts w:ascii="Times New Roman" w:hAnsi="Times New Roman" w:cs="Times New Roman"/>
+          <w:sz w:val="28"/>
+        </w:rPr>
         <w:t>So</w:t>
       </w:r>
-      <w:proofErr w:type="gramEnd"/>
-      <w:r>
-        <w:t xml:space="preserve"> If you want to use Me keyword in this case then you have to be careful here. </w:t>
-      </w:r>
-      <w:proofErr w:type="gramStart"/>
-      <w:r>
-        <w:t>So</w:t>
-      </w:r>
-      <w:proofErr w:type="gramEnd"/>
-      <w:r>
-        <w:t xml:space="preserve"> If you are thinking that you are setting the </w:t>
-      </w:r>
-      <w:r>
+      <w:r>
+        <w:rPr>
+          <w:rFonts w:ascii="Times New Roman" w:hAnsi="Times New Roman" w:cs="Times New Roman"/>
+          <w:sz w:val="28"/>
+        </w:rPr>
+        <w:t xml:space="preserve">, </w:t>
+      </w:r>
+      <w:r>
+        <w:rPr>
+          <w:rFonts w:ascii="Times New Roman" w:hAnsi="Times New Roman" w:cs="Times New Roman"/>
+          <w:sz w:val="28"/>
+        </w:rPr>
+        <w:t>if</w:t>
+      </w:r>
+      <w:r>
+        <w:rPr>
+          <w:rFonts w:ascii="Times New Roman" w:hAnsi="Times New Roman" w:cs="Times New Roman"/>
+          <w:sz w:val="28"/>
+        </w:rPr>
+        <w:t xml:space="preserve"> you want to use </w:t>
+      </w:r>
+      <w:r>
+        <w:rPr>
+          <w:rFonts w:ascii="Times New Roman" w:hAnsi="Times New Roman" w:cs="Times New Roman"/>
+          <w:sz w:val="28"/>
+          <w:highlight w:val="green"/>
+        </w:rPr>
+        <w:t>Me</w:t>
+      </w:r>
+      <w:r>
+        <w:rPr>
+          <w:rFonts w:ascii="Times New Roman" w:hAnsi="Times New Roman" w:cs="Times New Roman"/>
+          <w:sz w:val="28"/>
+        </w:rPr>
+        <w:t xml:space="preserve"> keyword in this case then you have to be careful here. So</w:t>
+      </w:r>
+      <w:r>
+        <w:rPr>
+          <w:rFonts w:ascii="Times New Roman" w:hAnsi="Times New Roman" w:cs="Times New Roman"/>
+          <w:sz w:val="28"/>
+        </w:rPr>
+        <w:t xml:space="preserve">, </w:t>
+      </w:r>
+      <w:r>
+        <w:rPr>
+          <w:rFonts w:ascii="Times New Roman" w:hAnsi="Times New Roman" w:cs="Times New Roman"/>
+          <w:sz w:val="28"/>
+        </w:rPr>
+        <w:t>if</w:t>
+      </w:r>
+      <w:r>
+        <w:rPr>
+          <w:rFonts w:ascii="Times New Roman" w:hAnsi="Times New Roman" w:cs="Times New Roman"/>
+          <w:sz w:val="28"/>
+        </w:rPr>
+        <w:t xml:space="preserve"> you are thinking that you are setting the </w:t>
+      </w:r>
+      <w:r>
+        <w:rPr>
+          <w:rFonts w:ascii="Times New Roman" w:hAnsi="Times New Roman" w:cs="Times New Roman"/>
+          <w:sz w:val="28"/>
+        </w:rPr>
         <w:t>list for the “</w:t>
       </w:r>
-      <w:proofErr w:type="spellStart"/>
-      <w:r>
+      <w:r>
+        <w:rPr>
+          <w:rFonts w:ascii="Times New Roman" w:hAnsi="Times New Roman" w:cs="Times New Roman"/>
+          <w:sz w:val="28"/>
+          <w:highlight w:val="yellow"/>
+        </w:rPr>
         <w:t>CurrentEmployeeForm</w:t>
       </w:r>
-      <w:proofErr w:type="spellEnd"/>
-      <w:r>
-        <w:t xml:space="preserve">” using Me keyword then you are doing it wrong way.  To set it properly you need to do something like </w:t>
-      </w:r>
-      <w:proofErr w:type="gramStart"/>
-      <w:r>
-        <w:t>this :</w:t>
-      </w:r>
-      <w:proofErr w:type="gramEnd"/>
-      <w:r>
-        <w:t xml:space="preserve"> </w:t>
-      </w:r>
-    </w:p>
-    <w:p>
-      <w:r>
+      <w:r>
+        <w:rPr>
+          <w:rFonts w:ascii="Times New Roman" w:hAnsi="Times New Roman" w:cs="Times New Roman"/>
+          <w:sz w:val="28"/>
+        </w:rPr>
+        <w:t xml:space="preserve">” using </w:t>
+      </w:r>
+      <w:r>
+        <w:rPr>
+          <w:rFonts w:ascii="Times New Roman" w:hAnsi="Times New Roman" w:cs="Times New Roman"/>
+          <w:sz w:val="28"/>
+          <w:highlight w:val="green"/>
+        </w:rPr>
+        <w:t>Me</w:t>
+      </w:r>
+      <w:r>
+        <w:rPr>
+          <w:rFonts w:ascii="Times New Roman" w:hAnsi="Times New Roman" w:cs="Times New Roman"/>
+          <w:sz w:val="28"/>
+        </w:rPr>
+        <w:t xml:space="preserve"> keyword then you are doing it wrong way.  To set it properly you need to do something like this: </w:t>
+      </w:r>
+    </w:p>
+    <w:p>
+      <w:pPr>
+        <w:rPr>
+          <w:rFonts w:ascii="Times New Roman" w:hAnsi="Times New Roman" w:cs="Times New Roman"/>
+          <w:sz w:val="28"/>
+        </w:rPr>
+      </w:pPr>
+      <w:r>
+        <w:rPr>
+          <w:rFonts w:ascii="Times New Roman" w:hAnsi="Times New Roman" w:cs="Times New Roman"/>
+          <w:sz w:val="28"/>
+        </w:rPr>
         <w:lastRenderedPageBreak/>
         <w:drawing>
-          <wp:inline distT="0" distB="0" distL="0" distR="0" wp14:anchorId="56BAE0AC" wp14:editId="5AD7F9AE">
+          <wp:inline distT="0" distB="0" distL="0" distR="0" wp14:anchorId="56BAE0AC" wp14:editId="3D3F6CBA">
             <wp:extent cx="5943600" cy="4143375"/>
-            <wp:effectExtent l="0" t="0" r="0" b="9525"/>
+            <wp:effectExtent l="76200" t="76200" r="133350" b="142875"/>
             <wp:docPr id="6" name="Picture 6"/>
             <wp:cNvGraphicFramePr>
               <a:graphicFrameLocks xmlns:a="http://schemas.openxmlformats.org/drawingml/2006/main" noChangeAspect="1"/>
@@ -387,6 +817,20 @@
                     <a:prstGeom prst="rect">
                       <a:avLst/>
                     </a:prstGeom>
+                    <a:ln w="38100" cap="sq">
+                      <a:solidFill>
+                        <a:srgbClr val="000000"/>
+                      </a:solidFill>
+                      <a:prstDash val="solid"/>
+                      <a:miter lim="800000"/>
+                    </a:ln>
+                    <a:effectLst>
+                      <a:outerShdw blurRad="50800" dist="38100" dir="2700000" algn="tl" rotWithShape="0">
+                        <a:srgbClr val="000000">
+                          <a:alpha val="43000"/>
+                        </a:srgbClr>
+                      </a:outerShdw>
+                    </a:effectLst>
                   </pic:spPr>
                 </pic:pic>
               </a:graphicData>
@@ -395,15 +839,33 @@
         </w:drawing>
       </w:r>
     </w:p>
-    <w:p/>
-    <w:p>
-      <w:r>
+    <w:p>
+      <w:pPr>
+        <w:rPr>
+          <w:rFonts w:ascii="Times New Roman" w:hAnsi="Times New Roman" w:cs="Times New Roman"/>
+          <w:sz w:val="28"/>
+        </w:rPr>
+      </w:pPr>
+      <w:r>
+        <w:rPr>
+          <w:rFonts w:ascii="Times New Roman" w:hAnsi="Times New Roman" w:cs="Times New Roman"/>
+          <w:sz w:val="28"/>
+        </w:rPr>
         <w:t>And Now the UF from Create Function has that list.</w:t>
       </w:r>
     </w:p>
-    <w:p/>
-    <w:p>
-      <w:r>
+    <w:p>
+      <w:pPr>
+        <w:rPr>
+          <w:rFonts w:ascii="Times New Roman" w:hAnsi="Times New Roman" w:cs="Times New Roman"/>
+          <w:sz w:val="28"/>
+        </w:rPr>
+      </w:pPr>
+      <w:r>
+        <w:rPr>
+          <w:rFonts w:ascii="Times New Roman" w:hAnsi="Times New Roman" w:cs="Times New Roman"/>
+          <w:sz w:val="28"/>
+        </w:rPr>
         <w:drawing>
           <wp:inline distT="0" distB="0" distL="0" distR="0" wp14:anchorId="28EEC069" wp14:editId="479E8564">
             <wp:extent cx="5943600" cy="1884045"/>
@@ -442,52 +904,140 @@
       </w:r>
     </w:p>
     <w:p>
-      <w:proofErr w:type="gramStart"/>
-      <w:r>
+      <w:pPr>
+        <w:rPr>
+          <w:rFonts w:ascii="Times New Roman" w:hAnsi="Times New Roman" w:cs="Times New Roman"/>
+          <w:sz w:val="28"/>
+        </w:rPr>
+      </w:pPr>
+      <w:r>
+        <w:rPr>
+          <w:rFonts w:ascii="Times New Roman" w:hAnsi="Times New Roman" w:cs="Times New Roman"/>
+          <w:sz w:val="28"/>
+        </w:rPr>
         <w:t>So</w:t>
       </w:r>
-      <w:proofErr w:type="gramEnd"/>
-      <w:r>
-        <w:t xml:space="preserve"> If you want to use this way of coding then you have to remember that Me </w:t>
-      </w:r>
-      <w:r>
+      <w:r>
+        <w:rPr>
+          <w:rFonts w:ascii="Times New Roman" w:hAnsi="Times New Roman" w:cs="Times New Roman"/>
+          <w:sz w:val="28"/>
+        </w:rPr>
+        <w:t>,</w:t>
+      </w:r>
+      <w:r>
+        <w:rPr>
+          <w:rFonts w:ascii="Times New Roman" w:hAnsi="Times New Roman" w:cs="Times New Roman"/>
+          <w:sz w:val="28"/>
+        </w:rPr>
+        <w:t xml:space="preserve"> </w:t>
+      </w:r>
+      <w:r>
+        <w:rPr>
+          <w:rFonts w:ascii="Times New Roman" w:hAnsi="Times New Roman" w:cs="Times New Roman"/>
+          <w:sz w:val="28"/>
+        </w:rPr>
+        <w:t>if</w:t>
+      </w:r>
+      <w:r>
+        <w:rPr>
+          <w:rFonts w:ascii="Times New Roman" w:hAnsi="Times New Roman" w:cs="Times New Roman"/>
+          <w:sz w:val="28"/>
+        </w:rPr>
+        <w:t xml:space="preserve"> you want to use this way of coding then you have to remember that </w:t>
+      </w:r>
+      <w:r>
+        <w:rPr>
+          <w:rFonts w:ascii="Times New Roman" w:hAnsi="Times New Roman" w:cs="Times New Roman"/>
+          <w:sz w:val="28"/>
+          <w:highlight w:val="green"/>
+        </w:rPr>
+        <w:t xml:space="preserve">Me </w:t>
+      </w:r>
+      <w:r>
+        <w:rPr>
+          <w:rFonts w:ascii="Times New Roman" w:hAnsi="Times New Roman" w:cs="Times New Roman"/>
+          <w:sz w:val="28"/>
+          <w:highlight w:val="green"/>
+        </w:rPr>
         <w:t>is different while Create is in the call stack.</w:t>
       </w:r>
     </w:p>
-    <w:p/>
-    <w:p>
-      <w:r>
-        <w:t xml:space="preserve">Now I want you to focus in other </w:t>
-      </w:r>
-      <w:proofErr w:type="gramStart"/>
-      <w:r>
-        <w:t>way :</w:t>
-      </w:r>
-      <w:proofErr w:type="gramEnd"/>
-      <w:r>
+    <w:p>
+      <w:pPr>
+        <w:rPr>
+          <w:rFonts w:ascii="Times New Roman" w:hAnsi="Times New Roman" w:cs="Times New Roman"/>
+          <w:sz w:val="28"/>
+        </w:rPr>
+      </w:pPr>
+    </w:p>
+    <w:p>
+      <w:pPr>
+        <w:rPr>
+          <w:rFonts w:ascii="Times New Roman" w:hAnsi="Times New Roman" w:cs="Times New Roman"/>
+          <w:sz w:val="28"/>
+        </w:rPr>
+      </w:pPr>
+      <w:r>
+        <w:rPr>
+          <w:rFonts w:ascii="Times New Roman" w:hAnsi="Times New Roman" w:cs="Times New Roman"/>
+          <w:sz w:val="28"/>
+        </w:rPr>
+        <w:t xml:space="preserve">Now I want you to focus in other way: </w:t>
+      </w:r>
+    </w:p>
+    <w:p>
+      <w:pPr>
+        <w:rPr>
+          <w:rFonts w:ascii="Times New Roman" w:hAnsi="Times New Roman" w:cs="Times New Roman"/>
+          <w:sz w:val="28"/>
+        </w:rPr>
+      </w:pPr>
+      <w:r>
+        <w:rPr>
+          <w:rFonts w:ascii="Times New Roman" w:hAnsi="Times New Roman" w:cs="Times New Roman"/>
+          <w:sz w:val="28"/>
+        </w:rPr>
+        <w:t>So,</w:t>
+      </w:r>
+      <w:r>
+        <w:rPr>
+          <w:rFonts w:ascii="Times New Roman" w:hAnsi="Times New Roman" w:cs="Times New Roman"/>
+          <w:sz w:val="28"/>
+        </w:rPr>
+        <w:t xml:space="preserve"> If you want to change the code like this</w:t>
+      </w:r>
+      <w:r>
+        <w:rPr>
+          <w:rFonts w:ascii="Times New Roman" w:hAnsi="Times New Roman" w:cs="Times New Roman"/>
+          <w:sz w:val="28"/>
+        </w:rPr>
+        <w:t>:</w:t>
+      </w:r>
+      <w:r>
+        <w:rPr>
+          <w:rFonts w:ascii="Times New Roman" w:hAnsi="Times New Roman" w:cs="Times New Roman"/>
+          <w:sz w:val="28"/>
+        </w:rPr>
         <w:t xml:space="preserve"> </w:t>
       </w:r>
     </w:p>
     <w:p>
-      <w:r>
+      <w:pPr>
+        <w:rPr>
+          <w:rFonts w:ascii="Times New Roman" w:hAnsi="Times New Roman" w:cs="Times New Roman"/>
+          <w:sz w:val="28"/>
+        </w:rPr>
+      </w:pPr>
+      <w:r>
+        <w:rPr>
+          <w:rFonts w:ascii="Times New Roman" w:hAnsi="Times New Roman" w:cs="Times New Roman"/>
+          <w:sz w:val="28"/>
+        </w:rPr>
         <w:lastRenderedPageBreak/>
-        <w:t xml:space="preserve">So If you want to change the code like </w:t>
-      </w:r>
-      <w:proofErr w:type="gramStart"/>
-      <w:r>
-        <w:t>this :</w:t>
-      </w:r>
-      <w:proofErr w:type="gramEnd"/>
-      <w:r>
-        <w:t xml:space="preserve"> </w:t>
-      </w:r>
-    </w:p>
-    <w:p>
-      <w:r>
         <w:drawing>
-          <wp:inline distT="0" distB="0" distL="0" distR="0" wp14:anchorId="05BCA0AD" wp14:editId="4E159869">
+          <wp:inline distT="0" distB="0" distL="0" distR="0" wp14:anchorId="05BCA0AD" wp14:editId="428CA94D">
             <wp:extent cx="5943600" cy="3848735"/>
-            <wp:effectExtent l="0" t="0" r="0" b="0"/>
+            <wp:effectExtent l="76200" t="76200" r="133350" b="132715"/>
             <wp:docPr id="8" name="Picture 8"/>
             <wp:cNvGraphicFramePr>
               <a:graphicFrameLocks xmlns:a="http://schemas.openxmlformats.org/drawingml/2006/main" noChangeAspect="1"/>
@@ -513,6 +1063,20 @@
                     <a:prstGeom prst="rect">
                       <a:avLst/>
                     </a:prstGeom>
+                    <a:ln w="38100" cap="sq">
+                      <a:solidFill>
+                        <a:srgbClr val="000000"/>
+                      </a:solidFill>
+                      <a:prstDash val="solid"/>
+                      <a:miter lim="800000"/>
+                    </a:ln>
+                    <a:effectLst>
+                      <a:outerShdw blurRad="50800" dist="38100" dir="2700000" algn="tl" rotWithShape="0">
+                        <a:srgbClr val="000000">
+                          <a:alpha val="43000"/>
+                        </a:srgbClr>
+                      </a:outerShdw>
+                    </a:effectLst>
                   </pic:spPr>
                 </pic:pic>
               </a:graphicData>
@@ -522,24 +1086,36 @@
       </w:r>
     </w:p>
     <w:p>
-      <w:r>
-        <w:t xml:space="preserve">And This will be the </w:t>
-      </w:r>
-      <w:proofErr w:type="gramStart"/>
-      <w:r>
-        <w:t>output :</w:t>
-      </w:r>
-      <w:proofErr w:type="gramEnd"/>
-      <w:r>
-        <w:t xml:space="preserve"> </w:t>
-      </w:r>
-    </w:p>
-    <w:p>
-      <w:r>
+      <w:pPr>
+        <w:rPr>
+          <w:rFonts w:ascii="Times New Roman" w:hAnsi="Times New Roman" w:cs="Times New Roman"/>
+          <w:sz w:val="28"/>
+        </w:rPr>
+      </w:pPr>
+      <w:r>
+        <w:rPr>
+          <w:rFonts w:ascii="Times New Roman" w:hAnsi="Times New Roman" w:cs="Times New Roman"/>
+          <w:sz w:val="28"/>
+        </w:rPr>
+        <w:t xml:space="preserve">And This will be the output: </w:t>
+      </w:r>
+    </w:p>
+    <w:p>
+      <w:pPr>
+        <w:rPr>
+          <w:rFonts w:ascii="Times New Roman" w:hAnsi="Times New Roman" w:cs="Times New Roman"/>
+          <w:sz w:val="28"/>
+        </w:rPr>
+      </w:pPr>
+      <w:r>
+        <w:rPr>
+          <w:rFonts w:ascii="Times New Roman" w:hAnsi="Times New Roman" w:cs="Times New Roman"/>
+          <w:sz w:val="28"/>
+        </w:rPr>
         <w:drawing>
-          <wp:inline distT="0" distB="0" distL="0" distR="0" wp14:anchorId="1AA84C58" wp14:editId="49835DFD">
+          <wp:inline distT="0" distB="0" distL="0" distR="0" wp14:anchorId="1AA84C58" wp14:editId="0A53A2FF">
             <wp:extent cx="5943600" cy="1736090"/>
-            <wp:effectExtent l="0" t="0" r="0" b="0"/>
+            <wp:effectExtent l="76200" t="76200" r="133350" b="130810"/>
             <wp:docPr id="10" name="Picture 10"/>
             <wp:cNvGraphicFramePr>
               <a:graphicFrameLocks xmlns:a="http://schemas.openxmlformats.org/drawingml/2006/main" noChangeAspect="1"/>
@@ -565,6 +1141,20 @@
                     <a:prstGeom prst="rect">
                       <a:avLst/>
                     </a:prstGeom>
+                    <a:ln w="38100" cap="sq">
+                      <a:solidFill>
+                        <a:srgbClr val="000000"/>
+                      </a:solidFill>
+                      <a:prstDash val="solid"/>
+                      <a:miter lim="800000"/>
+                    </a:ln>
+                    <a:effectLst>
+                      <a:outerShdw blurRad="50800" dist="38100" dir="2700000" algn="tl" rotWithShape="0">
+                        <a:srgbClr val="000000">
+                          <a:alpha val="43000"/>
+                        </a:srgbClr>
+                      </a:outerShdw>
+                    </a:effectLst>
                   </pic:spPr>
                 </pic:pic>
               </a:graphicData>
@@ -573,61 +1163,124 @@
         </w:drawing>
       </w:r>
     </w:p>
-    <w:p/>
-    <w:p>
-      <w:r>
-        <w:t xml:space="preserve">Check we only have one form. Why is </w:t>
-      </w:r>
-      <w:proofErr w:type="gramStart"/>
-      <w:r>
-        <w:t>that ?</w:t>
-      </w:r>
-      <w:proofErr w:type="gramEnd"/>
-      <w:r>
-        <w:t xml:space="preserve"> Because we are not creating any new object of that form type and it is editing in the original form no matter which variable you set that.</w:t>
-      </w:r>
-    </w:p>
-    <w:p>
-      <w:r>
-        <w:t xml:space="preserve">In case of </w:t>
-      </w:r>
-      <w:proofErr w:type="spellStart"/>
-      <w:r>
-        <w:t>Userform</w:t>
-      </w:r>
-      <w:proofErr w:type="spellEnd"/>
-      <w:r>
-        <w:t xml:space="preserve"> normally we don’t use multiple </w:t>
-      </w:r>
-      <w:proofErr w:type="gramStart"/>
-      <w:r>
-        <w:t>instance</w:t>
-      </w:r>
-      <w:proofErr w:type="gramEnd"/>
-      <w:r>
-        <w:t xml:space="preserve"> but in case of class it will be catastrophic. Let me add another class and example for clearly understand it.</w:t>
-      </w:r>
-    </w:p>
-    <w:p>
-      <w:r>
-        <w:t xml:space="preserve">So this is the Constructor </w:t>
-      </w:r>
-      <w:proofErr w:type="gramStart"/>
-      <w:r>
-        <w:t>code :</w:t>
-      </w:r>
-      <w:proofErr w:type="gramEnd"/>
-      <w:r>
-        <w:t xml:space="preserve"> </w:t>
-      </w:r>
-    </w:p>
-    <w:p>
-      <w:r>
+    <w:p>
+      <w:pPr>
+        <w:rPr>
+          <w:rFonts w:ascii="Times New Roman" w:hAnsi="Times New Roman" w:cs="Times New Roman"/>
+          <w:sz w:val="28"/>
+        </w:rPr>
+      </w:pPr>
+      <w:r>
+        <w:rPr>
+          <w:rFonts w:ascii="Times New Roman" w:hAnsi="Times New Roman" w:cs="Times New Roman"/>
+          <w:sz w:val="28"/>
+        </w:rPr>
+        <w:t>Check we only have one form. Why is that? Because we are not creating any new object of that form type and it is editing in the original form no matter which variable you set that</w:t>
+      </w:r>
+      <w:r>
+        <w:rPr>
+          <w:rFonts w:ascii="Times New Roman" w:hAnsi="Times New Roman" w:cs="Times New Roman"/>
+          <w:sz w:val="28"/>
+        </w:rPr>
+        <w:t xml:space="preserve"> to</w:t>
+      </w:r>
+      <w:r>
+        <w:rPr>
+          <w:rFonts w:ascii="Times New Roman" w:hAnsi="Times New Roman" w:cs="Times New Roman"/>
+          <w:sz w:val="28"/>
+        </w:rPr>
+        <w:t>.</w:t>
+      </w:r>
+    </w:p>
+    <w:p>
+      <w:pPr>
+        <w:rPr>
+          <w:rFonts w:ascii="Times New Roman" w:hAnsi="Times New Roman" w:cs="Times New Roman"/>
+          <w:sz w:val="28"/>
+        </w:rPr>
+      </w:pPr>
+      <w:r>
+        <w:rPr>
+          <w:rFonts w:ascii="Times New Roman" w:hAnsi="Times New Roman" w:cs="Times New Roman"/>
+          <w:sz w:val="28"/>
+        </w:rPr>
+        <w:t>In case of Userform normally we don’t use multiple instance</w:t>
+      </w:r>
+      <w:r>
+        <w:rPr>
+          <w:rFonts w:ascii="Times New Roman" w:hAnsi="Times New Roman" w:cs="Times New Roman"/>
+          <w:sz w:val="28"/>
+        </w:rPr>
+        <w:t>s</w:t>
+      </w:r>
+      <w:r>
+        <w:rPr>
+          <w:rFonts w:ascii="Times New Roman" w:hAnsi="Times New Roman" w:cs="Times New Roman"/>
+          <w:sz w:val="28"/>
+        </w:rPr>
+        <w:t xml:space="preserve"> but in case of class it will be catastrophic. Let me add another class and example for clar</w:t>
+      </w:r>
+      <w:r>
+        <w:rPr>
+          <w:rFonts w:ascii="Times New Roman" w:hAnsi="Times New Roman" w:cs="Times New Roman"/>
+          <w:sz w:val="28"/>
+        </w:rPr>
+        <w:t xml:space="preserve">ify </w:t>
+      </w:r>
+      <w:r>
+        <w:rPr>
+          <w:rFonts w:ascii="Times New Roman" w:hAnsi="Times New Roman" w:cs="Times New Roman"/>
+          <w:sz w:val="28"/>
+        </w:rPr>
+        <w:t>it.</w:t>
+      </w:r>
+    </w:p>
+    <w:p>
+      <w:pPr>
+        <w:rPr>
+          <w:rFonts w:ascii="Times New Roman" w:hAnsi="Times New Roman" w:cs="Times New Roman"/>
+          <w:sz w:val="28"/>
+        </w:rPr>
+      </w:pPr>
+      <w:r>
+        <w:rPr>
+          <w:rFonts w:ascii="Times New Roman" w:hAnsi="Times New Roman" w:cs="Times New Roman"/>
+          <w:sz w:val="28"/>
+        </w:rPr>
+        <w:t>So</w:t>
+      </w:r>
+      <w:r>
+        <w:rPr>
+          <w:rFonts w:ascii="Times New Roman" w:hAnsi="Times New Roman" w:cs="Times New Roman"/>
+          <w:sz w:val="28"/>
+        </w:rPr>
+        <w:t>,</w:t>
+      </w:r>
+      <w:r>
+        <w:rPr>
+          <w:rFonts w:ascii="Times New Roman" w:hAnsi="Times New Roman" w:cs="Times New Roman"/>
+          <w:sz w:val="28"/>
+        </w:rPr>
+        <w:t xml:space="preserve"> this is the Constructor code: </w:t>
+      </w:r>
+    </w:p>
+    <w:p>
+      <w:pPr>
+        <w:rPr>
+          <w:rFonts w:ascii="Times New Roman" w:hAnsi="Times New Roman" w:cs="Times New Roman"/>
+          <w:sz w:val="28"/>
+        </w:rPr>
+      </w:pPr>
+      <w:r>
+        <w:rPr>
+          <w:rFonts w:ascii="Times New Roman" w:hAnsi="Times New Roman" w:cs="Times New Roman"/>
+          <w:sz w:val="28"/>
+        </w:rPr>
         <w:lastRenderedPageBreak/>
         <w:drawing>
-          <wp:inline distT="0" distB="0" distL="0" distR="0" wp14:anchorId="552AA3D5" wp14:editId="1CFAF82A">
+          <wp:inline distT="0" distB="0" distL="0" distR="0" wp14:anchorId="552AA3D5" wp14:editId="221842BF">
             <wp:extent cx="5943600" cy="1556385"/>
-            <wp:effectExtent l="0" t="0" r="0" b="5715"/>
+            <wp:effectExtent l="76200" t="76200" r="133350" b="139065"/>
             <wp:docPr id="11" name="Picture 11"/>
             <wp:cNvGraphicFramePr>
               <a:graphicFrameLocks xmlns:a="http://schemas.openxmlformats.org/drawingml/2006/main" noChangeAspect="1"/>
@@ -653,6 +1306,20 @@
                     <a:prstGeom prst="rect">
                       <a:avLst/>
                     </a:prstGeom>
+                    <a:ln w="38100" cap="sq">
+                      <a:solidFill>
+                        <a:srgbClr val="000000"/>
+                      </a:solidFill>
+                      <a:prstDash val="solid"/>
+                      <a:miter lim="800000"/>
+                    </a:ln>
+                    <a:effectLst>
+                      <a:outerShdw blurRad="50800" dist="38100" dir="2700000" algn="tl" rotWithShape="0">
+                        <a:srgbClr val="000000">
+                          <a:alpha val="43000"/>
+                        </a:srgbClr>
+                      </a:outerShdw>
+                    </a:effectLst>
                   </pic:spPr>
                 </pic:pic>
               </a:graphicData>
@@ -662,16 +1329,36 @@
       </w:r>
     </w:p>
     <w:p>
-      <w:r>
+      <w:pPr>
+        <w:rPr>
+          <w:rFonts w:ascii="Times New Roman" w:hAnsi="Times New Roman" w:cs="Times New Roman"/>
+          <w:sz w:val="28"/>
+        </w:rPr>
+      </w:pPr>
+      <w:r>
+        <w:rPr>
+          <w:rFonts w:ascii="Times New Roman" w:hAnsi="Times New Roman" w:cs="Times New Roman"/>
+          <w:sz w:val="28"/>
+        </w:rPr>
         <w:t xml:space="preserve"> And here is the driver code and Output </w:t>
       </w:r>
     </w:p>
     <w:p>
-      <w:r>
+      <w:pPr>
+        <w:rPr>
+          <w:rFonts w:ascii="Times New Roman" w:hAnsi="Times New Roman" w:cs="Times New Roman"/>
+          <w:sz w:val="28"/>
+        </w:rPr>
+      </w:pPr>
+      <w:r>
+        <w:rPr>
+          <w:rFonts w:ascii="Times New Roman" w:hAnsi="Times New Roman" w:cs="Times New Roman"/>
+          <w:sz w:val="28"/>
+        </w:rPr>
         <w:drawing>
-          <wp:inline distT="0" distB="0" distL="0" distR="0" wp14:anchorId="162D6A35" wp14:editId="1B99631E">
+          <wp:inline distT="0" distB="0" distL="0" distR="0" wp14:anchorId="162D6A35" wp14:editId="09D46CEC">
             <wp:extent cx="5943600" cy="1585595"/>
-            <wp:effectExtent l="0" t="0" r="0" b="0"/>
+            <wp:effectExtent l="76200" t="76200" r="133350" b="128905"/>
             <wp:docPr id="12" name="Picture 12"/>
             <wp:cNvGraphicFramePr>
               <a:graphicFrameLocks xmlns:a="http://schemas.openxmlformats.org/drawingml/2006/main" noChangeAspect="1"/>
@@ -697,6 +1384,20 @@
                     <a:prstGeom prst="rect">
                       <a:avLst/>
                     </a:prstGeom>
+                    <a:ln w="38100" cap="sq">
+                      <a:solidFill>
+                        <a:srgbClr val="000000"/>
+                      </a:solidFill>
+                      <a:prstDash val="solid"/>
+                      <a:miter lim="800000"/>
+                    </a:ln>
+                    <a:effectLst>
+                      <a:outerShdw blurRad="50800" dist="38100" dir="2700000" algn="tl" rotWithShape="0">
+                        <a:srgbClr val="000000">
+                          <a:alpha val="43000"/>
+                        </a:srgbClr>
+                      </a:outerShdw>
+                    </a:effectLst>
                   </pic:spPr>
                 </pic:pic>
               </a:graphicData>
@@ -706,50 +1407,102 @@
       </w:r>
     </w:p>
     <w:p>
-      <w:proofErr w:type="gramStart"/>
-      <w:r>
-        <w:t>So</w:t>
-      </w:r>
-      <w:proofErr w:type="gramEnd"/>
-      <w:r>
+      <w:pPr>
+        <w:rPr>
+          <w:rFonts w:ascii="Times New Roman" w:hAnsi="Times New Roman" w:cs="Times New Roman"/>
+          <w:sz w:val="28"/>
+        </w:rPr>
+      </w:pPr>
+      <w:r>
+        <w:rPr>
+          <w:rFonts w:ascii="Times New Roman" w:hAnsi="Times New Roman" w:cs="Times New Roman"/>
+          <w:sz w:val="28"/>
+        </w:rPr>
+        <w:t>So,</w:t>
+      </w:r>
+      <w:r>
+        <w:rPr>
+          <w:rFonts w:ascii="Times New Roman" w:hAnsi="Times New Roman" w:cs="Times New Roman"/>
+          <w:sz w:val="28"/>
+        </w:rPr>
         <w:t xml:space="preserve"> both </w:t>
       </w:r>
-      <w:proofErr w:type="spellStart"/>
-      <w:r>
+      <w:r>
+        <w:rPr>
+          <w:rFonts w:ascii="Times New Roman" w:hAnsi="Times New Roman" w:cs="Times New Roman"/>
+          <w:sz w:val="28"/>
+          <w:highlight w:val="green"/>
+        </w:rPr>
         <w:t>FirstPerson</w:t>
       </w:r>
-      <w:proofErr w:type="spellEnd"/>
-      <w:r>
+      <w:r>
+        <w:rPr>
+          <w:rFonts w:ascii="Times New Roman" w:hAnsi="Times New Roman" w:cs="Times New Roman"/>
+          <w:sz w:val="28"/>
+        </w:rPr>
         <w:t xml:space="preserve"> and </w:t>
       </w:r>
-      <w:proofErr w:type="spellStart"/>
-      <w:r>
+      <w:r>
+        <w:rPr>
+          <w:rFonts w:ascii="Times New Roman" w:hAnsi="Times New Roman" w:cs="Times New Roman"/>
+          <w:sz w:val="28"/>
+          <w:highlight w:val="green"/>
+        </w:rPr>
         <w:t>SecondPerson</w:t>
       </w:r>
-      <w:proofErr w:type="spellEnd"/>
-      <w:r>
+      <w:r>
+        <w:rPr>
+          <w:rFonts w:ascii="Times New Roman" w:hAnsi="Times New Roman" w:cs="Times New Roman"/>
+          <w:sz w:val="28"/>
+        </w:rPr>
         <w:t xml:space="preserve"> refer to the same pointer and that’s why both are same thing.</w:t>
       </w:r>
     </w:p>
     <w:p>
-      <w:r>
+      <w:pPr>
+        <w:rPr>
+          <w:rFonts w:ascii="Times New Roman" w:hAnsi="Times New Roman" w:cs="Times New Roman"/>
+          <w:sz w:val="28"/>
+        </w:rPr>
+      </w:pPr>
+      <w:r>
+        <w:rPr>
+          <w:rFonts w:ascii="Times New Roman" w:hAnsi="Times New Roman" w:cs="Times New Roman"/>
+          <w:sz w:val="28"/>
+        </w:rPr>
         <w:t xml:space="preserve">I do have another version with “With New Person” way and in that </w:t>
       </w:r>
-      <w:proofErr w:type="gramStart"/>
-      <w:r>
-        <w:t>case</w:t>
-      </w:r>
-      <w:proofErr w:type="gramEnd"/>
-      <w:r>
+      <w:r>
+        <w:rPr>
+          <w:rFonts w:ascii="Times New Roman" w:hAnsi="Times New Roman" w:cs="Times New Roman"/>
+          <w:sz w:val="28"/>
+        </w:rPr>
+        <w:t>case,</w:t>
+      </w:r>
+      <w:r>
+        <w:rPr>
+          <w:rFonts w:ascii="Times New Roman" w:hAnsi="Times New Roman" w:cs="Times New Roman"/>
+          <w:sz w:val="28"/>
+        </w:rPr>
         <w:t xml:space="preserve"> here is the code; </w:t>
       </w:r>
     </w:p>
     <w:p>
-      <w:r>
+      <w:pPr>
+        <w:rPr>
+          <w:rFonts w:ascii="Times New Roman" w:hAnsi="Times New Roman" w:cs="Times New Roman"/>
+          <w:sz w:val="28"/>
+        </w:rPr>
+      </w:pPr>
+      <w:r>
+        <w:rPr>
+          <w:rFonts w:ascii="Times New Roman" w:hAnsi="Times New Roman" w:cs="Times New Roman"/>
+          <w:sz w:val="28"/>
+        </w:rPr>
         <w:drawing>
-          <wp:inline distT="0" distB="0" distL="0" distR="0" wp14:anchorId="00769656" wp14:editId="7FFA7E05">
+          <wp:inline distT="0" distB="0" distL="0" distR="0" wp14:anchorId="00769656" wp14:editId="3EC69495">
             <wp:extent cx="5943600" cy="1760855"/>
-            <wp:effectExtent l="0" t="0" r="0" b="0"/>
+            <wp:effectExtent l="76200" t="76200" r="133350" b="125095"/>
             <wp:docPr id="13" name="Picture 13"/>
             <wp:cNvGraphicFramePr>
               <a:graphicFrameLocks xmlns:a="http://schemas.openxmlformats.org/drawingml/2006/main" noChangeAspect="1"/>
@@ -775,6 +1528,20 @@
                     <a:prstGeom prst="rect">
                       <a:avLst/>
                     </a:prstGeom>
+                    <a:ln w="38100" cap="sq">
+                      <a:solidFill>
+                        <a:srgbClr val="000000"/>
+                      </a:solidFill>
+                      <a:prstDash val="solid"/>
+                      <a:miter lim="800000"/>
+                    </a:ln>
+                    <a:effectLst>
+                      <a:outerShdw blurRad="50800" dist="38100" dir="2700000" algn="tl" rotWithShape="0">
+                        <a:srgbClr val="000000">
+                          <a:alpha val="43000"/>
+                        </a:srgbClr>
+                      </a:outerShdw>
+                    </a:effectLst>
                   </pic:spPr>
                 </pic:pic>
               </a:graphicData>
@@ -784,31 +1551,81 @@
       </w:r>
     </w:p>
     <w:p>
-      <w:r>
+      <w:pPr>
+        <w:rPr>
+          <w:rFonts w:ascii="Times New Roman" w:hAnsi="Times New Roman" w:cs="Times New Roman"/>
+          <w:sz w:val="28"/>
+        </w:rPr>
+      </w:pPr>
+      <w:r>
+        <w:rPr>
+          <w:rFonts w:ascii="Times New Roman" w:hAnsi="Times New Roman" w:cs="Times New Roman"/>
+          <w:sz w:val="28"/>
+        </w:rPr>
         <w:t xml:space="preserve">Although we are creating new Object but we are still setting to the </w:t>
       </w:r>
-      <w:proofErr w:type="gramStart"/>
-      <w:r>
-        <w:t>Me(</w:t>
-      </w:r>
-      <w:proofErr w:type="gramEnd"/>
-      <w:r>
-        <w:t>Global Instance here) and that’s why it is still the same object</w:t>
-      </w:r>
-      <w:r>
-        <w:t xml:space="preserve"> (Why blank &gt;&gt; Because we are not setting anything for the global one) </w:t>
-      </w:r>
-      <w:r>
+      <w:r>
+        <w:rPr>
+          <w:rFonts w:ascii="Times New Roman" w:hAnsi="Times New Roman" w:cs="Times New Roman"/>
+          <w:sz w:val="28"/>
+          <w:highlight w:val="green"/>
+        </w:rPr>
+        <w:t>Me(Global Instance here)</w:t>
+      </w:r>
+      <w:r>
+        <w:rPr>
+          <w:rFonts w:ascii="Times New Roman" w:hAnsi="Times New Roman" w:cs="Times New Roman"/>
+          <w:sz w:val="28"/>
+        </w:rPr>
+        <w:t xml:space="preserve"> and that’s why it is still the same object</w:t>
+      </w:r>
+      <w:r>
+        <w:rPr>
+          <w:rFonts w:ascii="Times New Roman" w:hAnsi="Times New Roman" w:cs="Times New Roman"/>
+          <w:sz w:val="28"/>
+        </w:rPr>
+        <w:t xml:space="preserve"> (</w:t>
+      </w:r>
+      <w:r>
+        <w:rPr>
+          <w:rFonts w:ascii="Times New Roman" w:hAnsi="Times New Roman" w:cs="Times New Roman"/>
+          <w:sz w:val="28"/>
+          <w:highlight w:val="green"/>
+        </w:rPr>
+        <w:t>Why blank &gt;&gt; Because we are not setting anything for the global one</w:t>
+      </w:r>
+      <w:r>
+        <w:rPr>
+          <w:rFonts w:ascii="Times New Roman" w:hAnsi="Times New Roman" w:cs="Times New Roman"/>
+          <w:sz w:val="28"/>
+        </w:rPr>
+        <w:t xml:space="preserve">) </w:t>
+      </w:r>
+      <w:r>
+        <w:rPr>
+          <w:rFonts w:ascii="Times New Roman" w:hAnsi="Times New Roman" w:cs="Times New Roman"/>
+          <w:sz w:val="28"/>
+        </w:rPr>
         <w:t>.</w:t>
       </w:r>
     </w:p>
     <w:p>
-      <w:r>
+      <w:pPr>
+        <w:rPr>
+          <w:rFonts w:ascii="Times New Roman" w:hAnsi="Times New Roman" w:cs="Times New Roman"/>
+          <w:sz w:val="28"/>
+        </w:rPr>
+      </w:pPr>
+      <w:r>
+        <w:rPr>
+          <w:rFonts w:ascii="Times New Roman" w:hAnsi="Times New Roman" w:cs="Times New Roman"/>
+          <w:sz w:val="28"/>
+        </w:rPr>
         <w:lastRenderedPageBreak/>
         <w:drawing>
-          <wp:inline distT="0" distB="0" distL="0" distR="0" wp14:anchorId="666F8FD9" wp14:editId="736FF5A2">
+          <wp:inline distT="0" distB="0" distL="0" distR="0" wp14:anchorId="666F8FD9" wp14:editId="7E8B2325">
             <wp:extent cx="5943600" cy="1825625"/>
-            <wp:effectExtent l="0" t="0" r="0" b="3175"/>
+            <wp:effectExtent l="76200" t="76200" r="133350" b="136525"/>
             <wp:docPr id="19" name="Picture 19"/>
             <wp:cNvGraphicFramePr>
               <a:graphicFrameLocks xmlns:a="http://schemas.openxmlformats.org/drawingml/2006/main" noChangeAspect="1"/>
@@ -834,6 +1651,20 @@
                     <a:prstGeom prst="rect">
                       <a:avLst/>
                     </a:prstGeom>
+                    <a:ln w="38100" cap="sq">
+                      <a:solidFill>
+                        <a:srgbClr val="000000"/>
+                      </a:solidFill>
+                      <a:prstDash val="solid"/>
+                      <a:miter lim="800000"/>
+                    </a:ln>
+                    <a:effectLst>
+                      <a:outerShdw blurRad="50800" dist="38100" dir="2700000" algn="tl" rotWithShape="0">
+                        <a:srgbClr val="000000">
+                          <a:alpha val="43000"/>
+                        </a:srgbClr>
+                      </a:outerShdw>
+                    </a:effectLst>
                   </pic:spPr>
                 </pic:pic>
               </a:graphicData>
@@ -843,32 +1674,59 @@
       </w:r>
     </w:p>
     <w:p>
-      <w:r>
+      <w:pPr>
+        <w:rPr>
+          <w:rFonts w:ascii="Times New Roman" w:hAnsi="Times New Roman" w:cs="Times New Roman"/>
+          <w:sz w:val="28"/>
+        </w:rPr>
+      </w:pPr>
+    </w:p>
+    <w:p>
+      <w:pPr>
+        <w:rPr>
+          <w:rFonts w:ascii="Times New Roman" w:hAnsi="Times New Roman" w:cs="Times New Roman"/>
+          <w:sz w:val="28"/>
+        </w:rPr>
+      </w:pPr>
+      <w:r>
+        <w:rPr>
+          <w:rFonts w:ascii="Times New Roman" w:hAnsi="Times New Roman" w:cs="Times New Roman"/>
+          <w:sz w:val="28"/>
+        </w:rPr>
         <w:t xml:space="preserve">Now check this with the </w:t>
       </w:r>
-      <w:proofErr w:type="spellStart"/>
-      <w:r>
+      <w:r>
+        <w:rPr>
+          <w:rFonts w:ascii="Times New Roman" w:hAnsi="Times New Roman" w:cs="Times New Roman"/>
+          <w:sz w:val="28"/>
+          <w:highlight w:val="green"/>
+        </w:rPr>
         <w:t>GetMe</w:t>
       </w:r>
-      <w:proofErr w:type="spellEnd"/>
-      <w:r>
-        <w:t xml:space="preserve"> property added and being </w:t>
-      </w:r>
-      <w:proofErr w:type="gramStart"/>
-      <w:r>
-        <w:t>used :</w:t>
-      </w:r>
-      <w:proofErr w:type="gramEnd"/>
-      <w:r>
-        <w:t xml:space="preserve"> </w:t>
-      </w:r>
-    </w:p>
-    <w:p>
-      <w:r>
+      <w:r>
+        <w:rPr>
+          <w:rFonts w:ascii="Times New Roman" w:hAnsi="Times New Roman" w:cs="Times New Roman"/>
+          <w:sz w:val="28"/>
+        </w:rPr>
+        <w:t xml:space="preserve"> property added and being used: </w:t>
+      </w:r>
+    </w:p>
+    <w:p>
+      <w:pPr>
+        <w:rPr>
+          <w:rFonts w:ascii="Times New Roman" w:hAnsi="Times New Roman" w:cs="Times New Roman"/>
+          <w:sz w:val="28"/>
+        </w:rPr>
+      </w:pPr>
+      <w:r>
+        <w:rPr>
+          <w:rFonts w:ascii="Times New Roman" w:hAnsi="Times New Roman" w:cs="Times New Roman"/>
+          <w:sz w:val="28"/>
+        </w:rPr>
         <w:drawing>
-          <wp:inline distT="0" distB="0" distL="0" distR="0" wp14:anchorId="3E763E1E" wp14:editId="567BBEEA">
+          <wp:inline distT="0" distB="0" distL="0" distR="0" wp14:anchorId="3E763E1E" wp14:editId="462D5A28">
             <wp:extent cx="5943600" cy="2459355"/>
-            <wp:effectExtent l="0" t="0" r="0" b="0"/>
+            <wp:effectExtent l="76200" t="76200" r="133350" b="131445"/>
             <wp:docPr id="15" name="Picture 15"/>
             <wp:cNvGraphicFramePr>
               <a:graphicFrameLocks xmlns:a="http://schemas.openxmlformats.org/drawingml/2006/main" noChangeAspect="1"/>
@@ -894,6 +1752,20 @@
                     <a:prstGeom prst="rect">
                       <a:avLst/>
                     </a:prstGeom>
+                    <a:ln w="38100" cap="sq">
+                      <a:solidFill>
+                        <a:srgbClr val="000000"/>
+                      </a:solidFill>
+                      <a:prstDash val="solid"/>
+                      <a:miter lim="800000"/>
+                    </a:ln>
+                    <a:effectLst>
+                      <a:outerShdw blurRad="50800" dist="38100" dir="2700000" algn="tl" rotWithShape="0">
+                        <a:srgbClr val="000000">
+                          <a:alpha val="43000"/>
+                        </a:srgbClr>
+                      </a:outerShdw>
+                    </a:effectLst>
                   </pic:spPr>
                 </pic:pic>
               </a:graphicData>
@@ -903,16 +1775,36 @@
       </w:r>
     </w:p>
     <w:p>
-      <w:r>
+      <w:pPr>
+        <w:rPr>
+          <w:rFonts w:ascii="Times New Roman" w:hAnsi="Times New Roman" w:cs="Times New Roman"/>
+          <w:sz w:val="28"/>
+        </w:rPr>
+      </w:pPr>
+      <w:r>
+        <w:rPr>
+          <w:rFonts w:ascii="Times New Roman" w:hAnsi="Times New Roman" w:cs="Times New Roman"/>
+          <w:sz w:val="28"/>
+        </w:rPr>
         <w:t xml:space="preserve">Now the output is </w:t>
       </w:r>
     </w:p>
     <w:p>
-      <w:r>
+      <w:pPr>
+        <w:rPr>
+          <w:rFonts w:ascii="Times New Roman" w:hAnsi="Times New Roman" w:cs="Times New Roman"/>
+          <w:sz w:val="28"/>
+        </w:rPr>
+      </w:pPr>
+      <w:r>
+        <w:rPr>
+          <w:rFonts w:ascii="Times New Roman" w:hAnsi="Times New Roman" w:cs="Times New Roman"/>
+          <w:sz w:val="28"/>
+        </w:rPr>
         <w:drawing>
-          <wp:inline distT="0" distB="0" distL="0" distR="0" wp14:anchorId="1A73EAC4" wp14:editId="103BFF0F">
+          <wp:inline distT="0" distB="0" distL="0" distR="0" wp14:anchorId="1A73EAC4" wp14:editId="7A61558A">
             <wp:extent cx="5943600" cy="1825625"/>
-            <wp:effectExtent l="0" t="0" r="0" b="3175"/>
+            <wp:effectExtent l="76200" t="76200" r="133350" b="136525"/>
             <wp:docPr id="18" name="Picture 18"/>
             <wp:cNvGraphicFramePr>
               <a:graphicFrameLocks xmlns:a="http://schemas.openxmlformats.org/drawingml/2006/main" noChangeAspect="1"/>
@@ -938,6 +1830,20 @@
                     <a:prstGeom prst="rect">
                       <a:avLst/>
                     </a:prstGeom>
+                    <a:ln w="38100" cap="sq">
+                      <a:solidFill>
+                        <a:srgbClr val="000000"/>
+                      </a:solidFill>
+                      <a:prstDash val="solid"/>
+                      <a:miter lim="800000"/>
+                    </a:ln>
+                    <a:effectLst>
+                      <a:outerShdw blurRad="50800" dist="38100" dir="2700000" algn="tl" rotWithShape="0">
+                        <a:srgbClr val="000000">
+                          <a:alpha val="43000"/>
+                        </a:srgbClr>
+                      </a:outerShdw>
+                    </a:effectLst>
                   </pic:spPr>
                 </pic:pic>
               </a:graphicData>
@@ -947,70 +1853,203 @@
       </w:r>
     </w:p>
     <w:p>
-      <w:r>
+      <w:pPr>
+        <w:rPr>
+          <w:rFonts w:ascii="Times New Roman" w:hAnsi="Times New Roman" w:cs="Times New Roman"/>
+          <w:sz w:val="28"/>
+        </w:rPr>
+      </w:pPr>
+      <w:r>
+        <w:rPr>
+          <w:rFonts w:ascii="Times New Roman" w:hAnsi="Times New Roman" w:cs="Times New Roman"/>
+          <w:sz w:val="28"/>
+        </w:rPr>
+        <w:lastRenderedPageBreak/>
         <w:t xml:space="preserve">And Maybe You are </w:t>
       </w:r>
-      <w:proofErr w:type="spellStart"/>
-      <w:r>
-        <w:t>thinkning</w:t>
-      </w:r>
-      <w:proofErr w:type="spellEnd"/>
-      <w:r>
+      <w:r>
+        <w:rPr>
+          <w:rFonts w:ascii="Times New Roman" w:hAnsi="Times New Roman" w:cs="Times New Roman"/>
+          <w:sz w:val="28"/>
+        </w:rPr>
+        <w:t>thinking</w:t>
+      </w:r>
+      <w:r>
+        <w:rPr>
+          <w:rFonts w:ascii="Times New Roman" w:hAnsi="Times New Roman" w:cs="Times New Roman"/>
+          <w:sz w:val="28"/>
+        </w:rPr>
         <w:t xml:space="preserve"> what the </w:t>
       </w:r>
-      <w:proofErr w:type="gramStart"/>
-      <w:r>
-        <w:t>hell</w:t>
-      </w:r>
-      <w:r>
-        <w:t xml:space="preserve"> </w:t>
-      </w:r>
-      <w:r>
-        <w:t>?</w:t>
-      </w:r>
-      <w:proofErr w:type="gramEnd"/>
-      <w:r>
-        <w:t xml:space="preserve"> Okay we did a small mistake here. We set Create = </w:t>
-      </w:r>
-      <w:proofErr w:type="spellStart"/>
-      <w:proofErr w:type="gramStart"/>
-      <w:r>
+      <w:r>
+        <w:rPr>
+          <w:rFonts w:ascii="Times New Roman" w:hAnsi="Times New Roman" w:cs="Times New Roman"/>
+          <w:sz w:val="28"/>
+        </w:rPr>
+        <w:t>hell?</w:t>
+      </w:r>
+      <w:r>
+        <w:rPr>
+          <w:rFonts w:ascii="Times New Roman" w:hAnsi="Times New Roman" w:cs="Times New Roman"/>
+          <w:sz w:val="28"/>
+        </w:rPr>
+        <w:t xml:space="preserve"> Okay we did a small mistake here. We </w:t>
+      </w:r>
+      <w:r>
+        <w:rPr>
+          <w:rFonts w:ascii="Times New Roman" w:hAnsi="Times New Roman" w:cs="Times New Roman"/>
+          <w:sz w:val="28"/>
+          <w:highlight w:val="green"/>
+        </w:rPr>
+        <w:t>S</w:t>
+      </w:r>
+      <w:r>
+        <w:rPr>
+          <w:rFonts w:ascii="Times New Roman" w:hAnsi="Times New Roman" w:cs="Times New Roman"/>
+          <w:sz w:val="28"/>
+          <w:highlight w:val="green"/>
+        </w:rPr>
+        <w:t xml:space="preserve">et Create = </w:t>
+      </w:r>
+      <w:r>
+        <w:rPr>
+          <w:rFonts w:ascii="Times New Roman" w:hAnsi="Times New Roman" w:cs="Times New Roman"/>
+          <w:sz w:val="28"/>
+          <w:highlight w:val="green"/>
+        </w:rPr>
         <w:t>GetMe</w:t>
       </w:r>
-      <w:proofErr w:type="spellEnd"/>
-      <w:r>
-        <w:t>(</w:t>
-      </w:r>
-      <w:proofErr w:type="gramEnd"/>
-      <w:r>
-        <w:t xml:space="preserve">This one is being called on the Global instance) and that’s why still it is being referred by </w:t>
-      </w:r>
-      <w:r>
-        <w:t>two different variable her</w:t>
-      </w:r>
-      <w:r>
+      <w:r>
+        <w:rPr>
+          <w:rFonts w:ascii="Times New Roman" w:hAnsi="Times New Roman" w:cs="Times New Roman"/>
+          <w:sz w:val="28"/>
+        </w:rPr>
+        <w:t xml:space="preserve"> (</w:t>
+      </w:r>
+      <w:r>
+        <w:rPr>
+          <w:rFonts w:ascii="Times New Roman" w:hAnsi="Times New Roman" w:cs="Times New Roman"/>
+          <w:sz w:val="28"/>
+        </w:rPr>
+        <w:t xml:space="preserve">This one is being called on the </w:t>
+      </w:r>
+      <w:r>
+        <w:rPr>
+          <w:rFonts w:ascii="Times New Roman" w:hAnsi="Times New Roman" w:cs="Times New Roman"/>
+          <w:sz w:val="28"/>
+          <w:highlight w:val="green"/>
+        </w:rPr>
+        <w:t>Global instance</w:t>
+      </w:r>
+      <w:r>
+        <w:rPr>
+          <w:rFonts w:ascii="Times New Roman" w:hAnsi="Times New Roman" w:cs="Times New Roman"/>
+          <w:sz w:val="28"/>
+        </w:rPr>
+        <w:t xml:space="preserve">) and that’s why still it is being referred by </w:t>
+      </w:r>
+      <w:r>
+        <w:rPr>
+          <w:rFonts w:ascii="Times New Roman" w:hAnsi="Times New Roman" w:cs="Times New Roman"/>
+          <w:sz w:val="28"/>
+        </w:rPr>
+        <w:t xml:space="preserve">two different </w:t>
+      </w:r>
+      <w:r>
+        <w:rPr>
+          <w:rFonts w:ascii="Times New Roman" w:hAnsi="Times New Roman" w:cs="Times New Roman"/>
+          <w:sz w:val="28"/>
+        </w:rPr>
+        <w:t>variables</w:t>
+      </w:r>
+      <w:r>
+        <w:rPr>
+          <w:rFonts w:ascii="Times New Roman" w:hAnsi="Times New Roman" w:cs="Times New Roman"/>
+          <w:sz w:val="28"/>
+        </w:rPr>
+        <w:t xml:space="preserve"> her</w:t>
+      </w:r>
+      <w:r>
+        <w:rPr>
+          <w:rFonts w:ascii="Times New Roman" w:hAnsi="Times New Roman" w:cs="Times New Roman"/>
+          <w:sz w:val="28"/>
+        </w:rPr>
         <w:t>e</w:t>
       </w:r>
       <w:r>
-        <w:t xml:space="preserve">. But if you change that to Set Create </w:t>
-      </w:r>
-      <w:proofErr w:type="gramStart"/>
-      <w:r>
-        <w:t>= .</w:t>
-      </w:r>
-      <w:proofErr w:type="spellStart"/>
-      <w:r>
-        <w:t>GetMe</w:t>
-      </w:r>
-      <w:proofErr w:type="spellEnd"/>
-      <w:proofErr w:type="gramEnd"/>
-      <w:r>
+        <w:rPr>
+          <w:rFonts w:ascii="Times New Roman" w:hAnsi="Times New Roman" w:cs="Times New Roman"/>
+          <w:sz w:val="28"/>
+        </w:rPr>
+        <w:t xml:space="preserve">. But if you change that to </w:t>
+      </w:r>
+      <w:r>
+        <w:rPr>
+          <w:rFonts w:ascii="Times New Roman" w:hAnsi="Times New Roman" w:cs="Times New Roman"/>
+          <w:sz w:val="28"/>
+          <w:highlight w:val="green"/>
+        </w:rPr>
+        <w:t xml:space="preserve">Set Create </w:t>
+      </w:r>
+      <w:r>
+        <w:rPr>
+          <w:rFonts w:ascii="Times New Roman" w:hAnsi="Times New Roman" w:cs="Times New Roman"/>
+          <w:sz w:val="28"/>
+          <w:highlight w:val="green"/>
+        </w:rPr>
+        <w:t>=</w:t>
+      </w:r>
+      <w:r>
+        <w:rPr>
+          <w:rFonts w:ascii="Times New Roman" w:hAnsi="Times New Roman" w:cs="Times New Roman"/>
+          <w:sz w:val="28"/>
+          <w:highlight w:val="red"/>
+        </w:rPr>
+        <w:t>.</w:t>
+      </w:r>
+      <w:r>
+        <w:rPr>
+          <w:rFonts w:ascii="Times New Roman" w:hAnsi="Times New Roman" w:cs="Times New Roman"/>
+          <w:sz w:val="28"/>
+          <w:highlight w:val="green"/>
+        </w:rPr>
+        <w:t xml:space="preserve"> GetMe</w:t>
+      </w:r>
+      <w:r>
+        <w:rPr>
+          <w:rFonts w:ascii="Times New Roman" w:hAnsi="Times New Roman" w:cs="Times New Roman"/>
+          <w:sz w:val="28"/>
+        </w:rPr>
         <w:t xml:space="preserve"> then you will get different result. Let me show you.</w:t>
       </w:r>
     </w:p>
     <w:p>
-      <w:r>
-        <w:lastRenderedPageBreak/>
+      <w:pPr>
+        <w:rPr>
+          <w:rFonts w:ascii="Times New Roman" w:hAnsi="Times New Roman" w:cs="Times New Roman"/>
+          <w:sz w:val="28"/>
+        </w:rPr>
+      </w:pPr>
+      <w:r>
+        <w:rPr>
+          <w:rFonts w:ascii="Times New Roman" w:hAnsi="Times New Roman" w:cs="Times New Roman"/>
+          <w:sz w:val="28"/>
+        </w:rPr>
+        <w:t>Here is the code and output.</w:t>
+      </w:r>
+    </w:p>
+    <w:p>
+      <w:pPr>
+        <w:rPr>
+          <w:rFonts w:ascii="Times New Roman" w:hAnsi="Times New Roman" w:cs="Times New Roman"/>
+          <w:sz w:val="28"/>
+        </w:rPr>
+      </w:pPr>
+      <w:r>
+        <w:rPr>
+          <w:rFonts w:ascii="Times New Roman" w:hAnsi="Times New Roman" w:cs="Times New Roman"/>
+          <w:sz w:val="28"/>
+        </w:rPr>
         <w:drawing>
           <wp:inline distT="0" distB="0" distL="0" distR="0" wp14:anchorId="60E03DBA" wp14:editId="3C3FFD71">
             <wp:extent cx="5943600" cy="2983865"/>
@@ -1049,102 +2088,236 @@
       </w:r>
     </w:p>
     <w:p>
-      <w:r>
-        <w:t xml:space="preserve">Here is the code and output. Now </w:t>
-      </w:r>
-      <w:proofErr w:type="gramStart"/>
-      <w:r>
-        <w:t>Probably</w:t>
-      </w:r>
-      <w:proofErr w:type="gramEnd"/>
-      <w:r>
-        <w:t xml:space="preserve"> you are thinking why the difference? It lies with the dot</w:t>
-      </w:r>
-    </w:p>
-    <w:p>
-      <w:r>
-        <w:t xml:space="preserve">When we are using .dot then we are calling </w:t>
-      </w:r>
-      <w:proofErr w:type="spellStart"/>
-      <w:r>
-        <w:t>GetMe</w:t>
-      </w:r>
-      <w:proofErr w:type="spellEnd"/>
-      <w:r>
-        <w:t xml:space="preserve"> property on the With New </w:t>
-      </w:r>
-      <w:proofErr w:type="gramStart"/>
-      <w:r>
-        <w:t>Person(</w:t>
-      </w:r>
-      <w:proofErr w:type="gramEnd"/>
-      <w:r>
+      <w:pPr>
+        <w:rPr>
+          <w:rFonts w:ascii="Times New Roman" w:hAnsi="Times New Roman" w:cs="Times New Roman"/>
+          <w:sz w:val="28"/>
+        </w:rPr>
+      </w:pPr>
+      <w:r>
+        <w:rPr>
+          <w:rFonts w:ascii="Times New Roman" w:hAnsi="Times New Roman" w:cs="Times New Roman"/>
+          <w:sz w:val="28"/>
+        </w:rPr>
+        <w:t xml:space="preserve">Now </w:t>
+      </w:r>
+      <w:r>
+        <w:rPr>
+          <w:rFonts w:ascii="Times New Roman" w:hAnsi="Times New Roman" w:cs="Times New Roman"/>
+          <w:sz w:val="28"/>
+        </w:rPr>
+        <w:t>probably</w:t>
+      </w:r>
+      <w:r>
+        <w:rPr>
+          <w:rFonts w:ascii="Times New Roman" w:hAnsi="Times New Roman" w:cs="Times New Roman"/>
+          <w:sz w:val="28"/>
+        </w:rPr>
+        <w:t xml:space="preserve"> you are thinking why the difference? It lies with the </w:t>
+      </w:r>
+      <w:r>
+        <w:rPr>
+          <w:rFonts w:ascii="Times New Roman" w:hAnsi="Times New Roman" w:cs="Times New Roman"/>
+          <w:sz w:val="28"/>
+          <w:highlight w:val="green"/>
+        </w:rPr>
+        <w:t>dot</w:t>
+      </w:r>
+    </w:p>
+    <w:p>
+      <w:pPr>
+        <w:rPr>
+          <w:rFonts w:ascii="Times New Roman" w:hAnsi="Times New Roman" w:cs="Times New Roman"/>
+          <w:sz w:val="28"/>
+        </w:rPr>
+      </w:pPr>
+      <w:r>
+        <w:rPr>
+          <w:rFonts w:ascii="Times New Roman" w:hAnsi="Times New Roman" w:cs="Times New Roman"/>
+          <w:sz w:val="28"/>
+        </w:rPr>
+        <w:t xml:space="preserve">When we are using dot then we are calling GetMe property on the </w:t>
+      </w:r>
+      <w:r>
+        <w:rPr>
+          <w:rFonts w:ascii="Times New Roman" w:hAnsi="Times New Roman" w:cs="Times New Roman"/>
+          <w:sz w:val="28"/>
+          <w:highlight w:val="green"/>
+        </w:rPr>
+        <w:t xml:space="preserve">With New </w:t>
+      </w:r>
+      <w:r>
+        <w:rPr>
+          <w:rFonts w:ascii="Times New Roman" w:hAnsi="Times New Roman" w:cs="Times New Roman"/>
+          <w:sz w:val="28"/>
+          <w:highlight w:val="green"/>
+        </w:rPr>
+        <w:t>Person</w:t>
+      </w:r>
+      <w:r>
+        <w:rPr>
+          <w:rFonts w:ascii="Times New Roman" w:hAnsi="Times New Roman" w:cs="Times New Roman"/>
+          <w:sz w:val="28"/>
+        </w:rPr>
+        <w:t xml:space="preserve"> (</w:t>
+      </w:r>
+      <w:r>
+        <w:rPr>
+          <w:rFonts w:ascii="Times New Roman" w:hAnsi="Times New Roman" w:cs="Times New Roman"/>
+          <w:sz w:val="28"/>
+        </w:rPr>
         <w:t xml:space="preserve">On the fly object&gt;&gt; With is holding object reference but you can’t assign that to a variable except in this property way). </w:t>
       </w:r>
-      <w:proofErr w:type="gramStart"/>
-      <w:r>
-        <w:t>So</w:t>
-      </w:r>
-      <w:proofErr w:type="gramEnd"/>
-      <w:r>
-        <w:t xml:space="preserve"> it is returning the new object instead of that Me Global Object.</w:t>
-      </w:r>
-      <w:r>
+      <w:r>
+        <w:rPr>
+          <w:rFonts w:ascii="Times New Roman" w:hAnsi="Times New Roman" w:cs="Times New Roman"/>
+          <w:sz w:val="28"/>
+        </w:rPr>
+        <w:t>So,</w:t>
+      </w:r>
+      <w:r>
+        <w:rPr>
+          <w:rFonts w:ascii="Times New Roman" w:hAnsi="Times New Roman" w:cs="Times New Roman"/>
+          <w:sz w:val="28"/>
+        </w:rPr>
+        <w:t xml:space="preserve"> it is returning the new object instead of that </w:t>
+      </w:r>
+      <w:r>
+        <w:rPr>
+          <w:rFonts w:ascii="Times New Roman" w:hAnsi="Times New Roman" w:cs="Times New Roman"/>
+          <w:sz w:val="28"/>
+          <w:highlight w:val="green"/>
+        </w:rPr>
+        <w:t>Me Global Object</w:t>
+      </w:r>
+      <w:r>
+        <w:rPr>
+          <w:rFonts w:ascii="Times New Roman" w:hAnsi="Times New Roman" w:cs="Times New Roman"/>
+          <w:sz w:val="28"/>
+        </w:rPr>
+        <w:t>.</w:t>
+      </w:r>
+      <w:r>
+        <w:rPr>
+          <w:rFonts w:ascii="Times New Roman" w:hAnsi="Times New Roman" w:cs="Times New Roman"/>
+          <w:sz w:val="28"/>
+        </w:rPr>
         <w:t xml:space="preserve"> </w:t>
       </w:r>
-      <w:proofErr w:type="gramStart"/>
-      <w:r>
-        <w:t>So</w:t>
-      </w:r>
-      <w:proofErr w:type="gramEnd"/>
-      <w:r>
-        <w:t xml:space="preserve"> although we are using Set </w:t>
-      </w:r>
-      <w:proofErr w:type="spellStart"/>
-      <w:r>
-        <w:t>GetMe</w:t>
-      </w:r>
-      <w:proofErr w:type="spellEnd"/>
-      <w:r>
-        <w:t xml:space="preserve">=Me and </w:t>
-      </w:r>
-      <w:proofErr w:type="spellStart"/>
-      <w:r>
-        <w:t>Direcetly</w:t>
-      </w:r>
-      <w:proofErr w:type="spellEnd"/>
-      <w:r>
-        <w:t xml:space="preserve"> Set Create = Me. This two me is entirely different object. </w:t>
-      </w:r>
-      <w:proofErr w:type="gramStart"/>
-      <w:r>
-        <w:t>So</w:t>
-      </w:r>
-      <w:proofErr w:type="gramEnd"/>
-      <w:r>
+      <w:r>
+        <w:rPr>
+          <w:rFonts w:ascii="Times New Roman" w:hAnsi="Times New Roman" w:cs="Times New Roman"/>
+          <w:sz w:val="28"/>
+        </w:rPr>
+        <w:t>So,</w:t>
+      </w:r>
+      <w:r>
+        <w:rPr>
+          <w:rFonts w:ascii="Times New Roman" w:hAnsi="Times New Roman" w:cs="Times New Roman"/>
+          <w:sz w:val="28"/>
+        </w:rPr>
+        <w:t xml:space="preserve"> </w:t>
+      </w:r>
+      <w:r>
+        <w:rPr>
+          <w:rFonts w:ascii="Times New Roman" w:hAnsi="Times New Roman" w:cs="Times New Roman"/>
+          <w:sz w:val="28"/>
+          <w:highlight w:val="green"/>
+        </w:rPr>
+        <w:t xml:space="preserve">although we are using Set GetMe=Me and </w:t>
+      </w:r>
+      <w:r>
+        <w:rPr>
+          <w:rFonts w:ascii="Times New Roman" w:hAnsi="Times New Roman" w:cs="Times New Roman"/>
+          <w:sz w:val="28"/>
+          <w:highlight w:val="green"/>
+        </w:rPr>
+        <w:t>Directly</w:t>
+      </w:r>
+      <w:r>
+        <w:rPr>
+          <w:rFonts w:ascii="Times New Roman" w:hAnsi="Times New Roman" w:cs="Times New Roman"/>
+          <w:sz w:val="28"/>
+          <w:highlight w:val="green"/>
+        </w:rPr>
+        <w:t xml:space="preserve"> Set Create = Me. This two me is entirely different object</w:t>
+      </w:r>
+      <w:r>
+        <w:rPr>
+          <w:rFonts w:ascii="Times New Roman" w:hAnsi="Times New Roman" w:cs="Times New Roman"/>
+          <w:sz w:val="28"/>
+        </w:rPr>
+        <w:t xml:space="preserve">. </w:t>
+      </w:r>
+      <w:r>
+        <w:rPr>
+          <w:rFonts w:ascii="Times New Roman" w:hAnsi="Times New Roman" w:cs="Times New Roman"/>
+          <w:sz w:val="28"/>
+        </w:rPr>
+        <w:t>So,</w:t>
+      </w:r>
+      <w:r>
+        <w:rPr>
+          <w:rFonts w:ascii="Times New Roman" w:hAnsi="Times New Roman" w:cs="Times New Roman"/>
+          <w:sz w:val="28"/>
+        </w:rPr>
         <w:t xml:space="preserve"> while we are not using the property of the New Person till it is still referencing to the global one. While we are using the dot then we are using the new up one.</w:t>
       </w:r>
     </w:p>
-    <w:p/>
-    <w:p>
-      <w:r>
+    <w:p>
+      <w:pPr>
+        <w:rPr>
+          <w:rFonts w:ascii="Times New Roman" w:hAnsi="Times New Roman" w:cs="Times New Roman"/>
+          <w:sz w:val="28"/>
+        </w:rPr>
+      </w:pPr>
+    </w:p>
+    <w:p>
+      <w:pPr>
+        <w:rPr>
+          <w:rFonts w:ascii="Times New Roman" w:hAnsi="Times New Roman" w:cs="Times New Roman"/>
+          <w:sz w:val="28"/>
+        </w:rPr>
+      </w:pPr>
+      <w:r>
+        <w:rPr>
+          <w:rFonts w:ascii="Times New Roman" w:hAnsi="Times New Roman" w:cs="Times New Roman"/>
+          <w:sz w:val="28"/>
+        </w:rPr>
         <w:t xml:space="preserve">Now Let’s do some more </w:t>
       </w:r>
-      <w:proofErr w:type="gramStart"/>
-      <w:r>
-        <w:t>test :</w:t>
-      </w:r>
-      <w:proofErr w:type="gramEnd"/>
-      <w:r>
+      <w:r>
+        <w:rPr>
+          <w:rFonts w:ascii="Times New Roman" w:hAnsi="Times New Roman" w:cs="Times New Roman"/>
+          <w:sz w:val="28"/>
+        </w:rPr>
+        <w:t>test:</w:t>
+      </w:r>
+      <w:r>
+        <w:rPr>
+          <w:rFonts w:ascii="Times New Roman" w:hAnsi="Times New Roman" w:cs="Times New Roman"/>
+          <w:sz w:val="28"/>
+        </w:rPr>
         <w:t xml:space="preserve"> </w:t>
       </w:r>
     </w:p>
     <w:p>
-      <w:r>
+      <w:pPr>
+        <w:rPr>
+          <w:rFonts w:ascii="Times New Roman" w:hAnsi="Times New Roman" w:cs="Times New Roman"/>
+          <w:sz w:val="28"/>
+        </w:rPr>
+      </w:pPr>
+      <w:r>
+        <w:rPr>
+          <w:rFonts w:ascii="Times New Roman" w:hAnsi="Times New Roman" w:cs="Times New Roman"/>
+          <w:sz w:val="28"/>
+        </w:rPr>
+        <w:lastRenderedPageBreak/>
         <w:drawing>
-          <wp:inline distT="0" distB="0" distL="0" distR="0" wp14:anchorId="375A5D10" wp14:editId="1E4F2CA7">
+          <wp:inline distT="0" distB="0" distL="0" distR="0" wp14:anchorId="375A5D10" wp14:editId="547826D8">
             <wp:extent cx="5943600" cy="3043555"/>
-            <wp:effectExtent l="0" t="0" r="0" b="4445"/>
+            <wp:effectExtent l="76200" t="76200" r="133350" b="137795"/>
             <wp:docPr id="20" name="Picture 20"/>
             <wp:cNvGraphicFramePr>
               <a:graphicFrameLocks xmlns:a="http://schemas.openxmlformats.org/drawingml/2006/main" noChangeAspect="1"/>
@@ -1170,6 +2343,20 @@
                     <a:prstGeom prst="rect">
                       <a:avLst/>
                     </a:prstGeom>
+                    <a:ln w="38100" cap="sq">
+                      <a:solidFill>
+                        <a:srgbClr val="000000"/>
+                      </a:solidFill>
+                      <a:prstDash val="solid"/>
+                      <a:miter lim="800000"/>
+                    </a:ln>
+                    <a:effectLst>
+                      <a:outerShdw blurRad="50800" dist="38100" dir="2700000" algn="tl" rotWithShape="0">
+                        <a:srgbClr val="000000">
+                          <a:alpha val="43000"/>
+                        </a:srgbClr>
+                      </a:outerShdw>
+                    </a:effectLst>
                   </pic:spPr>
                 </pic:pic>
               </a:graphicData>
@@ -1179,26 +2366,61 @@
       </w:r>
     </w:p>
     <w:p>
-      <w:r>
-        <w:lastRenderedPageBreak/>
+      <w:pPr>
+        <w:rPr>
+          <w:rFonts w:ascii="Times New Roman" w:hAnsi="Times New Roman" w:cs="Times New Roman"/>
+          <w:sz w:val="28"/>
+        </w:rPr>
+      </w:pPr>
+      <w:r>
+        <w:rPr>
+          <w:rFonts w:ascii="Times New Roman" w:hAnsi="Times New Roman" w:cs="Times New Roman"/>
+          <w:sz w:val="28"/>
+        </w:rPr>
         <w:t>See here I set the value on the global object to Test Name And we get that throughout the session.</w:t>
       </w:r>
     </w:p>
     <w:p>
-      <w:r>
+      <w:pPr>
+        <w:rPr>
+          <w:rFonts w:ascii="Times New Roman" w:hAnsi="Times New Roman" w:cs="Times New Roman"/>
+          <w:sz w:val="28"/>
+        </w:rPr>
+      </w:pPr>
+      <w:r>
+        <w:rPr>
+          <w:rFonts w:ascii="Times New Roman" w:hAnsi="Times New Roman" w:cs="Times New Roman"/>
+          <w:sz w:val="28"/>
+        </w:rPr>
         <w:t xml:space="preserve">And in the next call delete the first Name setup line and run the code </w:t>
       </w:r>
-      <w:proofErr w:type="gramStart"/>
-      <w:r>
-        <w:t>again :</w:t>
-      </w:r>
-      <w:proofErr w:type="gramEnd"/>
-      <w:r>
+      <w:r>
+        <w:rPr>
+          <w:rFonts w:ascii="Times New Roman" w:hAnsi="Times New Roman" w:cs="Times New Roman"/>
+          <w:sz w:val="28"/>
+        </w:rPr>
+        <w:t>again:</w:t>
+      </w:r>
+      <w:r>
+        <w:rPr>
+          <w:rFonts w:ascii="Times New Roman" w:hAnsi="Times New Roman" w:cs="Times New Roman"/>
+          <w:sz w:val="28"/>
+        </w:rPr>
         <w:t xml:space="preserve"> </w:t>
       </w:r>
     </w:p>
     <w:p>
-      <w:r>
+      <w:pPr>
+        <w:rPr>
+          <w:rFonts w:ascii="Times New Roman" w:hAnsi="Times New Roman" w:cs="Times New Roman"/>
+          <w:sz w:val="28"/>
+        </w:rPr>
+      </w:pPr>
+      <w:r>
+        <w:rPr>
+          <w:rFonts w:ascii="Times New Roman" w:hAnsi="Times New Roman" w:cs="Times New Roman"/>
+          <w:sz w:val="28"/>
+        </w:rPr>
         <w:drawing>
           <wp:inline distT="0" distB="0" distL="0" distR="0" wp14:anchorId="4236FD7C" wp14:editId="5D819594">
             <wp:extent cx="5943600" cy="3101340"/>
@@ -1237,39 +2459,119 @@
       </w:r>
     </w:p>
     <w:p>
-      <w:r>
+      <w:pPr>
+        <w:rPr>
+          <w:rFonts w:ascii="Times New Roman" w:hAnsi="Times New Roman" w:cs="Times New Roman"/>
+          <w:sz w:val="28"/>
+        </w:rPr>
+      </w:pPr>
+      <w:r>
+        <w:rPr>
+          <w:rFonts w:ascii="Times New Roman" w:hAnsi="Times New Roman" w:cs="Times New Roman"/>
+          <w:sz w:val="28"/>
+        </w:rPr>
         <w:t xml:space="preserve">And still that global one is holding </w:t>
       </w:r>
-      <w:proofErr w:type="spellStart"/>
-      <w:proofErr w:type="gramStart"/>
-      <w:r>
-        <w:t>it’s</w:t>
-      </w:r>
-      <w:proofErr w:type="spellEnd"/>
-      <w:proofErr w:type="gramEnd"/>
-      <w:r>
+      <w:r>
+        <w:rPr>
+          <w:rFonts w:ascii="Times New Roman" w:hAnsi="Times New Roman" w:cs="Times New Roman"/>
+          <w:sz w:val="28"/>
+        </w:rPr>
+        <w:t>its</w:t>
+      </w:r>
+      <w:r>
+        <w:rPr>
+          <w:rFonts w:ascii="Times New Roman" w:hAnsi="Times New Roman" w:cs="Times New Roman"/>
+          <w:sz w:val="28"/>
+        </w:rPr>
         <w:t xml:space="preserve"> value</w:t>
       </w:r>
       <w:r>
-        <w:t xml:space="preserve"> due to variable scope.</w:t>
-      </w:r>
-    </w:p>
-    <w:p/>
-    <w:p>
-      <w:r>
-        <w:t>If you want to clear then you can either click on the Reset Button or you have to do it in the code.</w:t>
-      </w:r>
-    </w:p>
-    <w:p/>
-    <w:p>
-      <w:r>
-        <w:rPr>
+        <w:rPr>
+          <w:rFonts w:ascii="Times New Roman" w:hAnsi="Times New Roman" w:cs="Times New Roman"/>
+          <w:sz w:val="28"/>
+        </w:rPr>
+        <w:t xml:space="preserve"> due to variable </w:t>
+      </w:r>
+      <w:r>
+        <w:rPr>
+          <w:rFonts w:ascii="Times New Roman" w:hAnsi="Times New Roman" w:cs="Times New Roman"/>
+          <w:sz w:val="28"/>
+        </w:rPr>
+        <w:t>life</w:t>
+      </w:r>
+      <w:r>
+        <w:rPr>
+          <w:rFonts w:ascii="Times New Roman" w:hAnsi="Times New Roman" w:cs="Times New Roman"/>
+          <w:sz w:val="28"/>
+        </w:rPr>
+        <w:t>.</w:t>
+      </w:r>
+    </w:p>
+    <w:p>
+      <w:pPr>
+        <w:rPr>
+          <w:rFonts w:ascii="Times New Roman" w:hAnsi="Times New Roman" w:cs="Times New Roman"/>
+          <w:sz w:val="28"/>
+        </w:rPr>
+      </w:pPr>
+    </w:p>
+    <w:p>
+      <w:pPr>
+        <w:rPr>
+          <w:rFonts w:ascii="Times New Roman" w:hAnsi="Times New Roman" w:cs="Times New Roman"/>
+          <w:sz w:val="28"/>
+        </w:rPr>
+      </w:pPr>
+      <w:r>
+        <w:rPr>
+          <w:rFonts w:ascii="Times New Roman" w:hAnsi="Times New Roman" w:cs="Times New Roman"/>
+          <w:sz w:val="28"/>
+        </w:rPr>
+        <w:lastRenderedPageBreak/>
+        <w:t xml:space="preserve">If you want to clear then you can either click on the </w:t>
+      </w:r>
+      <w:r>
+        <w:rPr>
+          <w:rFonts w:ascii="Times New Roman" w:hAnsi="Times New Roman" w:cs="Times New Roman"/>
+          <w:sz w:val="28"/>
+          <w:highlight w:val="green"/>
+        </w:rPr>
+        <w:t>Reset Button</w:t>
+      </w:r>
+      <w:r>
+        <w:rPr>
+          <w:rFonts w:ascii="Times New Roman" w:hAnsi="Times New Roman" w:cs="Times New Roman"/>
+          <w:sz w:val="28"/>
+        </w:rPr>
+        <w:t xml:space="preserve"> or you have to do it in the code.</w:t>
+      </w:r>
+    </w:p>
+    <w:p>
+      <w:pPr>
+        <w:rPr>
+          <w:rFonts w:ascii="Times New Roman" w:hAnsi="Times New Roman" w:cs="Times New Roman"/>
+          <w:sz w:val="28"/>
+        </w:rPr>
+      </w:pPr>
+    </w:p>
+    <w:p>
+      <w:pPr>
+        <w:rPr>
+          <w:rFonts w:ascii="Times New Roman" w:hAnsi="Times New Roman" w:cs="Times New Roman"/>
+          <w:sz w:val="28"/>
+        </w:rPr>
+      </w:pPr>
+      <w:r>
+        <w:rPr>
+          <w:rFonts w:ascii="Times New Roman" w:hAnsi="Times New Roman" w:cs="Times New Roman"/>
           <w:noProof/>
+          <w:sz w:val="28"/>
         </w:rPr>
         <w:drawing>
-          <wp:inline distT="0" distB="0" distL="0" distR="0" wp14:anchorId="0C328564" wp14:editId="6C8C0659">
+          <wp:inline distT="0" distB="0" distL="0" distR="0" wp14:anchorId="0C328564" wp14:editId="46C3FFEE">
             <wp:extent cx="5943600" cy="2663825"/>
-            <wp:effectExtent l="0" t="0" r="0" b="3175"/>
+            <wp:effectExtent l="76200" t="76200" r="133350" b="136525"/>
             <wp:docPr id="22" name="Picture 22"/>
             <wp:cNvGraphicFramePr>
               <a:graphicFrameLocks xmlns:a="http://schemas.openxmlformats.org/drawingml/2006/main" noChangeAspect="1"/>
@@ -1295,6 +2597,20 @@
                     <a:prstGeom prst="rect">
                       <a:avLst/>
                     </a:prstGeom>
+                    <a:ln w="38100" cap="sq">
+                      <a:solidFill>
+                        <a:srgbClr val="000000"/>
+                      </a:solidFill>
+                      <a:prstDash val="solid"/>
+                      <a:miter lim="800000"/>
+                    </a:ln>
+                    <a:effectLst>
+                      <a:outerShdw blurRad="50800" dist="38100" dir="2700000" algn="tl" rotWithShape="0">
+                        <a:srgbClr val="000000">
+                          <a:alpha val="43000"/>
+                        </a:srgbClr>
+                      </a:outerShdw>
+                    </a:effectLst>
                   </pic:spPr>
                 </pic:pic>
               </a:graphicData>
@@ -1303,23 +2619,143 @@
         </w:drawing>
       </w:r>
     </w:p>
-    <w:p/>
-    <w:p/>
-    <w:p>
-      <w:r>
+    <w:p>
+      <w:pPr>
+        <w:rPr>
+          <w:rFonts w:ascii="Times New Roman" w:hAnsi="Times New Roman" w:cs="Times New Roman"/>
+          <w:sz w:val="28"/>
+        </w:rPr>
+      </w:pPr>
+    </w:p>
+    <w:p>
+      <w:pPr>
+        <w:rPr>
+          <w:rFonts w:ascii="Times New Roman" w:hAnsi="Times New Roman" w:cs="Times New Roman"/>
+          <w:sz w:val="28"/>
+        </w:rPr>
+      </w:pPr>
+    </w:p>
+    <w:p>
+      <w:pPr>
+        <w:rPr>
+          <w:rFonts w:ascii="Times New Roman" w:hAnsi="Times New Roman" w:cs="Times New Roman"/>
+          <w:sz w:val="28"/>
+        </w:rPr>
+      </w:pPr>
+    </w:p>
+    <w:p>
+      <w:pPr>
+        <w:rPr>
+          <w:rFonts w:ascii="Times New Roman" w:hAnsi="Times New Roman" w:cs="Times New Roman"/>
+          <w:sz w:val="28"/>
+        </w:rPr>
+      </w:pPr>
+    </w:p>
+    <w:p>
+      <w:pPr>
+        <w:rPr>
+          <w:rFonts w:ascii="Times New Roman" w:hAnsi="Times New Roman" w:cs="Times New Roman"/>
+          <w:sz w:val="28"/>
+        </w:rPr>
+      </w:pPr>
+    </w:p>
+    <w:p>
+      <w:pPr>
+        <w:rPr>
+          <w:rFonts w:ascii="Times New Roman" w:hAnsi="Times New Roman" w:cs="Times New Roman"/>
+          <w:sz w:val="28"/>
+        </w:rPr>
+      </w:pPr>
+    </w:p>
+    <w:p>
+      <w:pPr>
+        <w:rPr>
+          <w:rFonts w:ascii="Times New Roman" w:hAnsi="Times New Roman" w:cs="Times New Roman"/>
+          <w:sz w:val="28"/>
+        </w:rPr>
+      </w:pPr>
+    </w:p>
+    <w:p>
+      <w:pPr>
+        <w:rPr>
+          <w:rFonts w:ascii="Times New Roman" w:hAnsi="Times New Roman" w:cs="Times New Roman"/>
+          <w:sz w:val="28"/>
+        </w:rPr>
+      </w:pPr>
+    </w:p>
+    <w:p>
+      <w:pPr>
+        <w:rPr>
+          <w:rFonts w:ascii="Times New Roman" w:hAnsi="Times New Roman" w:cs="Times New Roman"/>
+          <w:sz w:val="28"/>
+        </w:rPr>
+      </w:pPr>
+    </w:p>
+    <w:p>
+      <w:pPr>
+        <w:rPr>
+          <w:rFonts w:ascii="Times New Roman" w:hAnsi="Times New Roman" w:cs="Times New Roman"/>
+          <w:sz w:val="28"/>
+        </w:rPr>
+      </w:pPr>
+    </w:p>
+    <w:p>
+      <w:pPr>
+        <w:rPr>
+          <w:rFonts w:ascii="Times New Roman" w:hAnsi="Times New Roman" w:cs="Times New Roman"/>
+          <w:sz w:val="28"/>
+        </w:rPr>
+      </w:pPr>
+    </w:p>
+    <w:p>
+      <w:pPr>
+        <w:rPr>
+          <w:rFonts w:ascii="Times New Roman" w:hAnsi="Times New Roman" w:cs="Times New Roman"/>
+          <w:sz w:val="28"/>
+        </w:rPr>
+      </w:pPr>
+    </w:p>
+    <w:p>
+      <w:pPr>
+        <w:rPr>
+          <w:rFonts w:ascii="Times New Roman" w:hAnsi="Times New Roman" w:cs="Times New Roman"/>
+          <w:sz w:val="28"/>
+        </w:rPr>
+      </w:pPr>
+    </w:p>
+    <w:p>
+      <w:pPr>
+        <w:rPr>
+          <w:rFonts w:ascii="Times New Roman" w:hAnsi="Times New Roman" w:cs="Times New Roman"/>
+          <w:sz w:val="28"/>
+        </w:rPr>
+      </w:pPr>
+      <w:r>
+        <w:rPr>
+          <w:rFonts w:ascii="Times New Roman" w:hAnsi="Times New Roman" w:cs="Times New Roman"/>
+          <w:sz w:val="28"/>
+        </w:rPr>
         <w:lastRenderedPageBreak/>
         <w:t>This will not reset the global one.</w:t>
       </w:r>
     </w:p>
     <w:p>
-      <w:r>
-        <w:rPr>
+      <w:pPr>
+        <w:rPr>
+          <w:rFonts w:ascii="Times New Roman" w:hAnsi="Times New Roman" w:cs="Times New Roman"/>
+          <w:sz w:val="28"/>
+        </w:rPr>
+      </w:pPr>
+      <w:r>
+        <w:rPr>
+          <w:rFonts w:ascii="Times New Roman" w:hAnsi="Times New Roman" w:cs="Times New Roman"/>
           <w:noProof/>
+          <w:sz w:val="28"/>
         </w:rPr>
         <w:drawing>
-          <wp:inline distT="0" distB="0" distL="0" distR="0" wp14:anchorId="336AC058" wp14:editId="2161BB0D">
+          <wp:inline distT="0" distB="0" distL="0" distR="0" wp14:anchorId="336AC058" wp14:editId="5BEAF124">
             <wp:extent cx="5181600" cy="4838700"/>
-            <wp:effectExtent l="0" t="0" r="0" b="0"/>
+            <wp:effectExtent l="76200" t="76200" r="133350" b="133350"/>
             <wp:docPr id="23" name="Picture 23"/>
             <wp:cNvGraphicFramePr>
               <a:graphicFrameLocks xmlns:a="http://schemas.openxmlformats.org/drawingml/2006/main" noChangeAspect="1"/>
@@ -1345,6 +2781,20 @@
                     <a:prstGeom prst="rect">
                       <a:avLst/>
                     </a:prstGeom>
+                    <a:ln w="38100" cap="sq">
+                      <a:solidFill>
+                        <a:srgbClr val="000000"/>
+                      </a:solidFill>
+                      <a:prstDash val="solid"/>
+                      <a:miter lim="800000"/>
+                    </a:ln>
+                    <a:effectLst>
+                      <a:outerShdw blurRad="50800" dist="38100" dir="2700000" algn="tl" rotWithShape="0">
+                        <a:srgbClr val="000000">
+                          <a:alpha val="43000"/>
+                        </a:srgbClr>
+                      </a:outerShdw>
+                    </a:effectLst>
                   </pic:spPr>
                 </pic:pic>
               </a:graphicData>
@@ -1353,10 +2803,60 @@
         </w:drawing>
       </w:r>
     </w:p>
-    <w:p/>
-    <w:p/>
-    <w:p/>
-    <w:p/>
+    <w:p>
+      <w:pPr>
+        <w:rPr>
+          <w:rFonts w:ascii="Times New Roman" w:hAnsi="Times New Roman" w:cs="Times New Roman"/>
+          <w:sz w:val="28"/>
+        </w:rPr>
+      </w:pPr>
+    </w:p>
+    <w:p>
+      <w:pPr>
+        <w:rPr>
+          <w:rFonts w:ascii="Times New Roman" w:hAnsi="Times New Roman" w:cs="Times New Roman"/>
+          <w:sz w:val="28"/>
+        </w:rPr>
+      </w:pPr>
+      <w:r>
+        <w:rPr>
+          <w:rFonts w:ascii="Times New Roman" w:hAnsi="Times New Roman" w:cs="Times New Roman"/>
+          <w:sz w:val="28"/>
+        </w:rPr>
+        <w:t>GitHub</w:t>
+      </w:r>
+      <w:r>
+        <w:rPr>
+          <w:rFonts w:ascii="Times New Roman" w:hAnsi="Times New Roman" w:cs="Times New Roman"/>
+          <w:sz w:val="28"/>
+        </w:rPr>
+        <w:t xml:space="preserve"> </w:t>
+      </w:r>
+      <w:r>
+        <w:rPr>
+          <w:rFonts w:ascii="Times New Roman" w:hAnsi="Times New Roman" w:cs="Times New Roman"/>
+          <w:sz w:val="28"/>
+        </w:rPr>
+        <w:t>Repo:</w:t>
+      </w:r>
+      <w:r>
+        <w:rPr>
+          <w:rFonts w:ascii="Times New Roman" w:hAnsi="Times New Roman" w:cs="Times New Roman"/>
+          <w:sz w:val="28"/>
+        </w:rPr>
+        <w:t xml:space="preserve"> </w:t>
+      </w:r>
+      <w:hyperlink r:id="rId22" w:history="1">
+        <w:r>
+          <w:rPr>
+            <w:rStyle w:val="Hyperlink"/>
+            <w:rFonts w:ascii="Times New Roman" w:hAnsi="Times New Roman" w:cs="Times New Roman"/>
+            <w:sz w:val="28"/>
+          </w:rPr>
+          <w:t>1504168/Command-Pattern-Clearly (github.com)</w:t>
+        </w:r>
+      </w:hyperlink>
+    </w:p>
     <w:sectPr>
       <w:pgSz w:w="12240" w:h="15840"/>
       <w:pgMar w:top="1440" w:right="1440" w:bottom="1440" w:left="1440" w:header="720" w:footer="720" w:gutter="0"/>
@@ -1792,6 +3292,18 @@
     <w:semiHidden/>
     <w:unhideWhenUsed/>
   </w:style>
+  <w:style w:type="character" w:styleId="Hyperlink">
+    <w:name w:val="Hyperlink"/>
+    <w:basedOn w:val="DefaultParagraphFont"/>
+    <w:uiPriority w:val="99"/>
+    <w:semiHidden/>
+    <w:unhideWhenUsed/>
+    <w:rsid w:val="00337AFE"/>
+    <w:rPr>
+      <w:color w:val="0000FF"/>
+      <w:u w:val="single"/>
+    </w:rPr>
+  </w:style>
 </w:styles>
 </file>
 

</xml_diff>